<commit_message>
Add notes on struct layout, names and struct with classes, arrays.
</commit_message>
<xml_diff>
--- a/C++ Programming Language/8 Structures, Unions, and Enumerations.docx
+++ b/C++ Programming Language/8 Structures, Unions, and Enumerations.docx
@@ -118,6 +118,9 @@
         <w:ind w:left="360"/>
       </w:pPr>
       <w:r>
+        <w:rPr>
+          <w:noProof/>
+        </w:rPr>
         <w:drawing>
           <wp:inline distT="0" distB="0" distL="0" distR="0" wp14:anchorId="68B30529" wp14:editId="06E5FE37">
             <wp:extent cx="3158836" cy="1379935"/>
@@ -184,6 +187,9 @@
         <w:pStyle w:val="ListParagraph"/>
       </w:pPr>
       <w:r>
+        <w:rPr>
+          <w:noProof/>
+        </w:rPr>
         <w:drawing>
           <wp:inline distT="0" distB="0" distL="0" distR="0" wp14:anchorId="71907EBF" wp14:editId="2C0601BD">
             <wp:extent cx="1953491" cy="1079796"/>
@@ -238,6 +244,9 @@
         <w:pStyle w:val="ListParagraph"/>
       </w:pPr>
       <w:r>
+        <w:rPr>
+          <w:noProof/>
+        </w:rPr>
         <w:drawing>
           <wp:inline distT="0" distB="0" distL="0" distR="0" wp14:anchorId="007BA3CE" wp14:editId="30323842">
             <wp:extent cx="1634836" cy="1089891"/>
@@ -292,6 +301,9 @@
         <w:pStyle w:val="ListParagraph"/>
       </w:pPr>
       <w:r>
+        <w:rPr>
+          <w:noProof/>
+        </w:rPr>
         <w:drawing>
           <wp:inline distT="0" distB="0" distL="0" distR="0" wp14:anchorId="60E05D5D" wp14:editId="3F966DBA">
             <wp:extent cx="4145594" cy="1260764"/>
@@ -346,6 +358,9 @@
         <w:pStyle w:val="ListParagraph"/>
       </w:pPr>
       <w:r>
+        <w:rPr>
+          <w:noProof/>
+        </w:rPr>
         <w:lastRenderedPageBreak/>
         <w:drawing>
           <wp:inline distT="0" distB="0" distL="0" distR="0" wp14:anchorId="27B76B29" wp14:editId="6C76C9F4">
@@ -408,6 +423,579 @@
         <w:t>Other plausible operators, such as comparison, are not available by default, but can be defined by the user as and when required.</w:t>
       </w:r>
     </w:p>
+    <w:p/>
+    <w:p/>
+    <w:p/>
+    <w:p/>
+    <w:p>
+      <w:pPr>
+        <w:pStyle w:val="ListParagraph"/>
+        <w:numPr>
+          <w:ilvl w:val="0"/>
+          <w:numId w:val="1"/>
+        </w:numPr>
+      </w:pPr>
+      <w:r>
+        <w:rPr>
+          <w:b/>
+          <w:bCs/>
+        </w:rPr>
+        <w:t xml:space="preserve">struct layout: </w:t>
+      </w:r>
+      <w:r>
+        <w:t>An object of a struct holds its members in the order they are declared.</w:t>
+      </w:r>
+    </w:p>
+    <w:p>
+      <w:pPr>
+        <w:pStyle w:val="ListParagraph"/>
+        <w:ind w:left="360"/>
+      </w:pPr>
+      <w:r>
+        <w:drawing>
+          <wp:inline distT="0" distB="0" distL="0" distR="0" wp14:anchorId="4B23B22E" wp14:editId="548083D4">
+            <wp:extent cx="2743200" cy="894746"/>
+            <wp:effectExtent l="0" t="0" r="0" b="635"/>
+            <wp:docPr id="1221791008" name="Picture 1"/>
+            <wp:cNvGraphicFramePr>
+              <a:graphicFrameLocks xmlns:a="http://schemas.openxmlformats.org/drawingml/2006/main" noChangeAspect="1"/>
+            </wp:cNvGraphicFramePr>
+            <a:graphic xmlns:a="http://schemas.openxmlformats.org/drawingml/2006/main">
+              <a:graphicData uri="http://schemas.openxmlformats.org/drawingml/2006/picture">
+                <pic:pic xmlns:pic="http://schemas.openxmlformats.org/drawingml/2006/picture">
+                  <pic:nvPicPr>
+                    <pic:cNvPr id="1221791008" name=""/>
+                    <pic:cNvPicPr/>
+                  </pic:nvPicPr>
+                  <pic:blipFill>
+                    <a:blip r:embed="rId10"/>
+                    <a:stretch>
+                      <a:fillRect/>
+                    </a:stretch>
+                  </pic:blipFill>
+                  <pic:spPr>
+                    <a:xfrm>
+                      <a:off x="0" y="0"/>
+                      <a:ext cx="2776126" cy="905485"/>
+                    </a:xfrm>
+                    <a:prstGeom prst="rect">
+                      <a:avLst/>
+                    </a:prstGeom>
+                  </pic:spPr>
+                </pic:pic>
+              </a:graphicData>
+            </a:graphic>
+          </wp:inline>
+        </w:drawing>
+      </w:r>
+    </w:p>
+    <w:p>
+      <w:pPr>
+        <w:pStyle w:val="ListParagraph"/>
+        <w:numPr>
+          <w:ilvl w:val="0"/>
+          <w:numId w:val="1"/>
+        </w:numPr>
+      </w:pPr>
+      <w:r>
+        <w:t>Members are allocated in memory in declaration order.</w:t>
+      </w:r>
+    </w:p>
+    <w:p>
+      <w:pPr>
+        <w:pStyle w:val="ListParagraph"/>
+        <w:numPr>
+          <w:ilvl w:val="0"/>
+          <w:numId w:val="1"/>
+        </w:numPr>
+      </w:pPr>
+      <w:r>
+        <w:t>The size of an object of a struct is not necessarily the sum of sizes of its members.</w:t>
+      </w:r>
+    </w:p>
+    <w:p>
+      <w:pPr>
+        <w:pStyle w:val="ListParagraph"/>
+        <w:numPr>
+          <w:ilvl w:val="0"/>
+          <w:numId w:val="1"/>
+        </w:numPr>
+      </w:pPr>
+      <w:r>
+        <w:t>This is because many machine require object of certain types to be allocated on architecture dependent boundaries.</w:t>
+      </w:r>
+    </w:p>
+    <w:p>
+      <w:pPr>
+        <w:pStyle w:val="ListParagraph"/>
+        <w:numPr>
+          <w:ilvl w:val="0"/>
+          <w:numId w:val="1"/>
+        </w:numPr>
+      </w:pPr>
+      <w:r>
+        <w:t>This leads to “holes” in the structures.</w:t>
+      </w:r>
+    </w:p>
+    <w:p>
+      <w:pPr>
+        <w:pStyle w:val="ListParagraph"/>
+        <w:ind w:left="360"/>
+      </w:pPr>
+      <w:r>
+        <w:drawing>
+          <wp:inline distT="0" distB="0" distL="0" distR="0" wp14:anchorId="7366A7EE" wp14:editId="6DA5A572">
+            <wp:extent cx="1433945" cy="848249"/>
+            <wp:effectExtent l="0" t="0" r="0" b="9525"/>
+            <wp:docPr id="417454378" name="Picture 1"/>
+            <wp:cNvGraphicFramePr>
+              <a:graphicFrameLocks xmlns:a="http://schemas.openxmlformats.org/drawingml/2006/main" noChangeAspect="1"/>
+            </wp:cNvGraphicFramePr>
+            <a:graphic xmlns:a="http://schemas.openxmlformats.org/drawingml/2006/main">
+              <a:graphicData uri="http://schemas.openxmlformats.org/drawingml/2006/picture">
+                <pic:pic xmlns:pic="http://schemas.openxmlformats.org/drawingml/2006/picture">
+                  <pic:nvPicPr>
+                    <pic:cNvPr id="417454378" name=""/>
+                    <pic:cNvPicPr/>
+                  </pic:nvPicPr>
+                  <pic:blipFill>
+                    <a:blip r:embed="rId11"/>
+                    <a:stretch>
+                      <a:fillRect/>
+                    </a:stretch>
+                  </pic:blipFill>
+                  <pic:spPr>
+                    <a:xfrm>
+                      <a:off x="0" y="0"/>
+                      <a:ext cx="1460830" cy="864153"/>
+                    </a:xfrm>
+                    <a:prstGeom prst="rect">
+                      <a:avLst/>
+                    </a:prstGeom>
+                  </pic:spPr>
+                </pic:pic>
+              </a:graphicData>
+            </a:graphic>
+          </wp:inline>
+        </w:drawing>
+      </w:r>
+    </w:p>
+    <w:p>
+      <w:pPr>
+        <w:pStyle w:val="ListParagraph"/>
+        <w:numPr>
+          <w:ilvl w:val="0"/>
+          <w:numId w:val="1"/>
+        </w:numPr>
+      </w:pPr>
+      <w:r>
+        <w:t>The wasted space can be minimised by simply ordering members by decreasing order of their size.</w:t>
+      </w:r>
+    </w:p>
+    <w:p>
+      <w:pPr>
+        <w:pStyle w:val="ListParagraph"/>
+        <w:ind w:left="360"/>
+      </w:pPr>
+      <w:r>
+        <w:drawing>
+          <wp:inline distT="0" distB="0" distL="0" distR="0" wp14:anchorId="301A1799" wp14:editId="79B1F736">
+            <wp:extent cx="1828800" cy="596347"/>
+            <wp:effectExtent l="0" t="0" r="0" b="0"/>
+            <wp:docPr id="1163412362" name="Picture 1"/>
+            <wp:cNvGraphicFramePr>
+              <a:graphicFrameLocks xmlns:a="http://schemas.openxmlformats.org/drawingml/2006/main" noChangeAspect="1"/>
+            </wp:cNvGraphicFramePr>
+            <a:graphic xmlns:a="http://schemas.openxmlformats.org/drawingml/2006/main">
+              <a:graphicData uri="http://schemas.openxmlformats.org/drawingml/2006/picture">
+                <pic:pic xmlns:pic="http://schemas.openxmlformats.org/drawingml/2006/picture">
+                  <pic:nvPicPr>
+                    <pic:cNvPr id="1163412362" name=""/>
+                    <pic:cNvPicPr/>
+                  </pic:nvPicPr>
+                  <pic:blipFill>
+                    <a:blip r:embed="rId12"/>
+                    <a:stretch>
+                      <a:fillRect/>
+                    </a:stretch>
+                  </pic:blipFill>
+                  <pic:spPr>
+                    <a:xfrm>
+                      <a:off x="0" y="0"/>
+                      <a:ext cx="1869887" cy="609745"/>
+                    </a:xfrm>
+                    <a:prstGeom prst="rect">
+                      <a:avLst/>
+                    </a:prstGeom>
+                  </pic:spPr>
+                </pic:pic>
+              </a:graphicData>
+            </a:graphic>
+          </wp:inline>
+        </w:drawing>
+      </w:r>
+    </w:p>
+    <w:p>
+      <w:pPr>
+        <w:pStyle w:val="ListParagraph"/>
+        <w:numPr>
+          <w:ilvl w:val="0"/>
+          <w:numId w:val="1"/>
+        </w:numPr>
+      </w:pPr>
+      <w:r>
+        <w:t xml:space="preserve">It is best to order members by readability. </w:t>
+      </w:r>
+    </w:p>
+    <w:p>
+      <w:pPr>
+        <w:pStyle w:val="ListParagraph"/>
+        <w:numPr>
+          <w:ilvl w:val="0"/>
+          <w:numId w:val="1"/>
+        </w:numPr>
+      </w:pPr>
+      <w:r>
+        <w:t>Members should only be sorted by size if there is a demonstrated need to optimise memory.</w:t>
+      </w:r>
+    </w:p>
+    <w:p>
+      <w:pPr>
+        <w:jc w:val="both"/>
+      </w:pPr>
+    </w:p>
+    <w:p>
+      <w:pPr>
+        <w:pStyle w:val="ListParagraph"/>
+        <w:numPr>
+          <w:ilvl w:val="0"/>
+          <w:numId w:val="1"/>
+        </w:numPr>
+        <w:jc w:val="both"/>
+      </w:pPr>
+      <w:r>
+        <w:lastRenderedPageBreak/>
+        <w:t xml:space="preserve">The </w:t>
+      </w:r>
+      <w:r>
+        <w:rPr>
+          <w:b/>
+          <w:bCs/>
+        </w:rPr>
+        <w:t xml:space="preserve">name of a struct </w:t>
+      </w:r>
+      <w:r>
+        <w:t>becomes available immediately after it has been encountered.</w:t>
+      </w:r>
+    </w:p>
+    <w:p>
+      <w:pPr>
+        <w:ind w:left="360"/>
+        <w:jc w:val="both"/>
+      </w:pPr>
+      <w:r>
+        <w:drawing>
+          <wp:inline distT="0" distB="0" distL="0" distR="0" wp14:anchorId="4A20A7CC" wp14:editId="4B5A1E76">
+            <wp:extent cx="1593273" cy="769166"/>
+            <wp:effectExtent l="0" t="0" r="6985" b="0"/>
+            <wp:docPr id="1969711311" name="Picture 1"/>
+            <wp:cNvGraphicFramePr>
+              <a:graphicFrameLocks xmlns:a="http://schemas.openxmlformats.org/drawingml/2006/main" noChangeAspect="1"/>
+            </wp:cNvGraphicFramePr>
+            <a:graphic xmlns:a="http://schemas.openxmlformats.org/drawingml/2006/main">
+              <a:graphicData uri="http://schemas.openxmlformats.org/drawingml/2006/picture">
+                <pic:pic xmlns:pic="http://schemas.openxmlformats.org/drawingml/2006/picture">
+                  <pic:nvPicPr>
+                    <pic:cNvPr id="1969711311" name=""/>
+                    <pic:cNvPicPr/>
+                  </pic:nvPicPr>
+                  <pic:blipFill>
+                    <a:blip r:embed="rId13"/>
+                    <a:stretch>
+                      <a:fillRect/>
+                    </a:stretch>
+                  </pic:blipFill>
+                  <pic:spPr>
+                    <a:xfrm>
+                      <a:off x="0" y="0"/>
+                      <a:ext cx="1603680" cy="774190"/>
+                    </a:xfrm>
+                    <a:prstGeom prst="rect">
+                      <a:avLst/>
+                    </a:prstGeom>
+                  </pic:spPr>
+                </pic:pic>
+              </a:graphicData>
+            </a:graphic>
+          </wp:inline>
+        </w:drawing>
+      </w:r>
+    </w:p>
+    <w:p>
+      <w:pPr>
+        <w:pStyle w:val="ListParagraph"/>
+        <w:numPr>
+          <w:ilvl w:val="0"/>
+          <w:numId w:val="1"/>
+        </w:numPr>
+        <w:jc w:val="both"/>
+      </w:pPr>
+      <w:r>
+        <w:t>However, it is not possible to declare objects of a struct until it is completely declared.</w:t>
+      </w:r>
+    </w:p>
+    <w:p>
+      <w:pPr>
+        <w:pStyle w:val="ListParagraph"/>
+        <w:ind w:left="360"/>
+        <w:jc w:val="both"/>
+      </w:pPr>
+      <w:r>
+        <w:drawing>
+          <wp:inline distT="0" distB="0" distL="0" distR="0" wp14:anchorId="65DD2736" wp14:editId="4B6A9B65">
+            <wp:extent cx="3103418" cy="498211"/>
+            <wp:effectExtent l="0" t="0" r="1905" b="0"/>
+            <wp:docPr id="2101427239" name="Picture 1" descr="A close-up of a computer"/>
+            <wp:cNvGraphicFramePr>
+              <a:graphicFrameLocks xmlns:a="http://schemas.openxmlformats.org/drawingml/2006/main" noChangeAspect="1"/>
+            </wp:cNvGraphicFramePr>
+            <a:graphic xmlns:a="http://schemas.openxmlformats.org/drawingml/2006/main">
+              <a:graphicData uri="http://schemas.openxmlformats.org/drawingml/2006/picture">
+                <pic:pic xmlns:pic="http://schemas.openxmlformats.org/drawingml/2006/picture">
+                  <pic:nvPicPr>
+                    <pic:cNvPr id="2101427239" name="Picture 1" descr="A close-up of a computer"/>
+                    <pic:cNvPicPr/>
+                  </pic:nvPicPr>
+                  <pic:blipFill>
+                    <a:blip r:embed="rId14"/>
+                    <a:stretch>
+                      <a:fillRect/>
+                    </a:stretch>
+                  </pic:blipFill>
+                  <pic:spPr>
+                    <a:xfrm>
+                      <a:off x="0" y="0"/>
+                      <a:ext cx="3156592" cy="506747"/>
+                    </a:xfrm>
+                    <a:prstGeom prst="rect">
+                      <a:avLst/>
+                    </a:prstGeom>
+                  </pic:spPr>
+                </pic:pic>
+              </a:graphicData>
+            </a:graphic>
+          </wp:inline>
+        </w:drawing>
+      </w:r>
+    </w:p>
+    <w:p>
+      <w:pPr>
+        <w:pStyle w:val="ListParagraph"/>
+        <w:numPr>
+          <w:ilvl w:val="0"/>
+          <w:numId w:val="1"/>
+        </w:numPr>
+        <w:jc w:val="both"/>
+      </w:pPr>
+      <w:r>
+        <w:t>This gives an error because the compiler is not able to determine the size of the object declared.</w:t>
+      </w:r>
+    </w:p>
+    <w:p>
+      <w:pPr>
+        <w:pStyle w:val="ListParagraph"/>
+        <w:numPr>
+          <w:ilvl w:val="0"/>
+          <w:numId w:val="1"/>
+        </w:numPr>
+        <w:jc w:val="both"/>
+      </w:pPr>
+      <w:r>
+        <w:t>To allow two or more structs to refer to each other, one struct can be just declared and defined later.</w:t>
+      </w:r>
+    </w:p>
+    <w:p>
+      <w:pPr>
+        <w:pStyle w:val="ListParagraph"/>
+        <w:ind w:left="360"/>
+        <w:jc w:val="both"/>
+      </w:pPr>
+      <w:r>
+        <w:drawing>
+          <wp:inline distT="0" distB="0" distL="0" distR="0" wp14:anchorId="4DF1E882" wp14:editId="48A79AFD">
+            <wp:extent cx="4063032" cy="1995054"/>
+            <wp:effectExtent l="0" t="0" r="0" b="5715"/>
+            <wp:docPr id="1657705347" name="Picture 1" descr="A white screen with blue text"/>
+            <wp:cNvGraphicFramePr>
+              <a:graphicFrameLocks xmlns:a="http://schemas.openxmlformats.org/drawingml/2006/main" noChangeAspect="1"/>
+            </wp:cNvGraphicFramePr>
+            <a:graphic xmlns:a="http://schemas.openxmlformats.org/drawingml/2006/main">
+              <a:graphicData uri="http://schemas.openxmlformats.org/drawingml/2006/picture">
+                <pic:pic xmlns:pic="http://schemas.openxmlformats.org/drawingml/2006/picture">
+                  <pic:nvPicPr>
+                    <pic:cNvPr id="1657705347" name="Picture 1" descr="A white screen with blue text"/>
+                    <pic:cNvPicPr/>
+                  </pic:nvPicPr>
+                  <pic:blipFill>
+                    <a:blip r:embed="rId15"/>
+                    <a:stretch>
+                      <a:fillRect/>
+                    </a:stretch>
+                  </pic:blipFill>
+                  <pic:spPr>
+                    <a:xfrm>
+                      <a:off x="0" y="0"/>
+                      <a:ext cx="4079710" cy="2003243"/>
+                    </a:xfrm>
+                    <a:prstGeom prst="rect">
+                      <a:avLst/>
+                    </a:prstGeom>
+                  </pic:spPr>
+                </pic:pic>
+              </a:graphicData>
+            </a:graphic>
+          </wp:inline>
+        </w:drawing>
+      </w:r>
+    </w:p>
+    <w:p>
+      <w:pPr>
+        <w:pStyle w:val="ListParagraph"/>
+        <w:numPr>
+          <w:ilvl w:val="0"/>
+          <w:numId w:val="1"/>
+        </w:numPr>
+        <w:jc w:val="both"/>
+      </w:pPr>
+      <w:r>
+        <w:t>A struct and a non-struct can be declared with the same name in the same scope. The plain name will be referring to the non-struct and the one with struct prefix will be referring to the struct.</w:t>
+      </w:r>
+    </w:p>
+    <w:p>
+      <w:pPr>
+        <w:pStyle w:val="ListParagraph"/>
+        <w:ind w:left="360"/>
+        <w:jc w:val="both"/>
+      </w:pPr>
+      <w:r>
+        <w:drawing>
+          <wp:inline distT="0" distB="0" distL="0" distR="0" wp14:anchorId="5FF8FE10" wp14:editId="29314453">
+            <wp:extent cx="2348345" cy="343865"/>
+            <wp:effectExtent l="0" t="0" r="0" b="0"/>
+            <wp:docPr id="1191421392" name="Picture 1" descr="A close-up of a text"/>
+            <wp:cNvGraphicFramePr>
+              <a:graphicFrameLocks xmlns:a="http://schemas.openxmlformats.org/drawingml/2006/main" noChangeAspect="1"/>
+            </wp:cNvGraphicFramePr>
+            <a:graphic xmlns:a="http://schemas.openxmlformats.org/drawingml/2006/main">
+              <a:graphicData uri="http://schemas.openxmlformats.org/drawingml/2006/picture">
+                <pic:pic xmlns:pic="http://schemas.openxmlformats.org/drawingml/2006/picture">
+                  <pic:nvPicPr>
+                    <pic:cNvPr id="1191421392" name="Picture 1" descr="A close-up of a text"/>
+                    <pic:cNvPicPr/>
+                  </pic:nvPicPr>
+                  <pic:blipFill>
+                    <a:blip r:embed="rId16"/>
+                    <a:stretch>
+                      <a:fillRect/>
+                    </a:stretch>
+                  </pic:blipFill>
+                  <pic:spPr>
+                    <a:xfrm>
+                      <a:off x="0" y="0"/>
+                      <a:ext cx="2419465" cy="354279"/>
+                    </a:xfrm>
+                    <a:prstGeom prst="rect">
+                      <a:avLst/>
+                    </a:prstGeom>
+                  </pic:spPr>
+                </pic:pic>
+              </a:graphicData>
+            </a:graphic>
+          </wp:inline>
+        </w:drawing>
+      </w:r>
+    </w:p>
+    <w:p>
+      <w:pPr>
+        <w:pStyle w:val="ListParagraph"/>
+        <w:numPr>
+          <w:ilvl w:val="0"/>
+          <w:numId w:val="1"/>
+        </w:numPr>
+        <w:jc w:val="both"/>
+      </w:pPr>
+      <w:r>
+        <w:t>However, it is best to avoid similar names and hence, confusion.</w:t>
+      </w:r>
+    </w:p>
+    <w:p>
+      <w:pPr>
+        <w:jc w:val="both"/>
+      </w:pPr>
+    </w:p>
+    <w:p>
+      <w:pPr>
+        <w:jc w:val="both"/>
+      </w:pPr>
+    </w:p>
+    <w:p>
+      <w:pPr>
+        <w:jc w:val="both"/>
+      </w:pPr>
+    </w:p>
+    <w:p>
+      <w:pPr>
+        <w:jc w:val="both"/>
+      </w:pPr>
+    </w:p>
+    <w:p>
+      <w:pPr>
+        <w:pStyle w:val="ListParagraph"/>
+        <w:numPr>
+          <w:ilvl w:val="0"/>
+          <w:numId w:val="1"/>
+        </w:numPr>
+        <w:jc w:val="both"/>
+        <w:rPr>
+          <w:b/>
+          <w:bCs/>
+        </w:rPr>
+      </w:pPr>
+      <w:r>
+        <w:rPr>
+          <w:b/>
+          <w:bCs/>
+        </w:rPr>
+        <w:t xml:space="preserve">Structures and classes: </w:t>
+      </w:r>
+      <w:r>
+        <w:t>A struct is simply a class where the members are public by default. So, a struct can have member functions and constructors.</w:t>
+      </w:r>
+    </w:p>
+    <w:p>
+      <w:pPr>
+        <w:pStyle w:val="ListParagraph"/>
+        <w:numPr>
+          <w:ilvl w:val="0"/>
+          <w:numId w:val="1"/>
+        </w:numPr>
+        <w:jc w:val="both"/>
+        <w:rPr>
+          <w:b/>
+          <w:bCs/>
+        </w:rPr>
+      </w:pPr>
+      <w:r>
+        <w:rPr>
+          <w:b/>
+          <w:bCs/>
+        </w:rPr>
+        <w:t xml:space="preserve">Structures and arrays: </w:t>
+      </w:r>
+      <w:r>
+        <w:t>We can have arrays of structs and structs containing arrays.</w:t>
+      </w:r>
+    </w:p>
     <w:sectPr>
       <w:pgSz w:w="11906" w:h="16838"/>
       <w:pgMar w:top="1440" w:right="1440" w:bottom="1440" w:left="1440" w:header="708" w:footer="708" w:gutter="0"/>
@@ -536,7 +1124,7 @@
   <w:abstractNum w:abstractNumId="1" w15:restartNumberingAfterBreak="0">
     <w:nsid w:val="2403324D"/>
     <w:multiLevelType w:val="hybridMultilevel"/>
-    <w:tmpl w:val="0ED21214"/>
+    <w:tmpl w:val="47C00DF8"/>
     <w:lvl w:ilvl="0" w:tplc="40090001">
       <w:start w:val="1"/>
       <w:numFmt w:val="bullet"/>

</xml_diff>

<commit_message>
Add notes on type equivalence, plain old data, fields.
</commit_message>
<xml_diff>
--- a/C++ Programming Language/8 Structures, Unions, and Enumerations.docx
+++ b/C++ Programming Language/8 Structures, Unions, and Enumerations.docx
@@ -63,12 +63,21 @@
           <w:numId w:val="2"/>
         </w:numPr>
       </w:pPr>
-      <w:r>
-        <w:rPr>
-          <w:b/>
-          <w:bCs/>
-        </w:rPr>
-        <w:t>enum:</w:t>
+      <w:proofErr w:type="spellStart"/>
+      <w:r>
+        <w:rPr>
+          <w:b/>
+          <w:bCs/>
+        </w:rPr>
+        <w:t>enum</w:t>
+      </w:r>
+      <w:proofErr w:type="spellEnd"/>
+      <w:r>
+        <w:rPr>
+          <w:b/>
+          <w:bCs/>
+        </w:rPr>
+        <w:t>:</w:t>
       </w:r>
       <w:r>
         <w:t xml:space="preserve"> A type with a set of named constants called enumerators.</w:t>
@@ -82,15 +91,32 @@
           <w:numId w:val="2"/>
         </w:numPr>
       </w:pPr>
-      <w:r>
-        <w:rPr>
-          <w:b/>
-          <w:bCs/>
-        </w:rPr>
-        <w:t>enum class:</w:t>
-      </w:r>
-      <w:r>
-        <w:t xml:space="preserve"> An enum where the enumerators are within the scope of the enumeration and no implicit conversions to other types are provided.</w:t>
+      <w:proofErr w:type="spellStart"/>
+      <w:r>
+        <w:rPr>
+          <w:b/>
+          <w:bCs/>
+        </w:rPr>
+        <w:t>enum</w:t>
+      </w:r>
+      <w:proofErr w:type="spellEnd"/>
+      <w:r>
+        <w:rPr>
+          <w:b/>
+          <w:bCs/>
+        </w:rPr>
+        <w:t xml:space="preserve"> class:</w:t>
+      </w:r>
+      <w:r>
+        <w:t xml:space="preserve"> An </w:t>
+      </w:r>
+      <w:proofErr w:type="spellStart"/>
+      <w:r>
+        <w:t>enum</w:t>
+      </w:r>
+      <w:proofErr w:type="spellEnd"/>
+      <w:r>
+        <w:t xml:space="preserve"> where the enumerators are within the scope of the enumeration and no implicit conversions to other types are provided.</w:t>
       </w:r>
     </w:p>
     <w:p/>
@@ -179,7 +205,15 @@
         </w:numPr>
       </w:pPr>
       <w:r>
-        <w:t>By the use of a . (dot) operator.</w:t>
+        <w:t xml:space="preserve">By the use of </w:t>
+      </w:r>
+      <w:proofErr w:type="gramStart"/>
+      <w:r>
+        <w:t>a .</w:t>
+      </w:r>
+      <w:proofErr w:type="gramEnd"/>
+      <w:r>
+        <w:t xml:space="preserve"> (dot) operator.</w:t>
       </w:r>
     </w:p>
     <w:p>
@@ -235,8 +269,13 @@
           <w:numId w:val="3"/>
         </w:numPr>
       </w:pPr>
-      <w:r>
-        <w:t>By the use of {} to initialise only.</w:t>
+      <w:proofErr w:type="gramStart"/>
+      <w:r>
+        <w:t>By the use of</w:t>
+      </w:r>
+      <w:proofErr w:type="gramEnd"/>
+      <w:r>
+        <w:t xml:space="preserve"> {} to initialise only.</w:t>
       </w:r>
     </w:p>
     <w:p>
@@ -292,8 +331,13 @@
           <w:numId w:val="3"/>
         </w:numPr>
       </w:pPr>
-      <w:r>
-        <w:t>By the use of -&gt; (pointer).</w:t>
+      <w:proofErr w:type="gramStart"/>
+      <w:r>
+        <w:t>By the use of</w:t>
+      </w:r>
+      <w:proofErr w:type="gramEnd"/>
+      <w:r>
+        <w:t xml:space="preserve"> -&gt; (pointer).</w:t>
       </w:r>
     </w:p>
     <w:p>
@@ -350,7 +394,15 @@
         </w:numPr>
       </w:pPr>
       <w:r>
-        <w:t>By the use of a reference and . (dot) operator.</w:t>
+        <w:t xml:space="preserve">By the use of a reference </w:t>
+      </w:r>
+      <w:proofErr w:type="gramStart"/>
+      <w:r>
+        <w:t>and .</w:t>
+      </w:r>
+      <w:proofErr w:type="gramEnd"/>
+      <w:r>
+        <w:t xml:space="preserve"> (dot) operator.</w:t>
       </w:r>
     </w:p>
     <w:p>
@@ -408,7 +460,15 @@
         </w:numPr>
       </w:pPr>
       <w:r>
-        <w:t>Structures can be passed as function arguments and returned as a result of a function.</w:t>
+        <w:t xml:space="preserve">Structures can be passed as function arguments and returned </w:t>
+      </w:r>
+      <w:proofErr w:type="gramStart"/>
+      <w:r>
+        <w:t>as a result of</w:t>
+      </w:r>
+      <w:proofErr w:type="gramEnd"/>
+      <w:r>
+        <w:t xml:space="preserve"> a function.</w:t>
       </w:r>
     </w:p>
     <w:p>
@@ -452,6 +512,9 @@
         <w:ind w:left="360"/>
       </w:pPr>
       <w:r>
+        <w:rPr>
+          <w:noProof/>
+        </w:rPr>
         <w:drawing>
           <wp:inline distT="0" distB="0" distL="0" distR="0" wp14:anchorId="4B23B22E" wp14:editId="548083D4">
             <wp:extent cx="2743200" cy="894746"/>
@@ -543,6 +606,9 @@
         <w:ind w:left="360"/>
       </w:pPr>
       <w:r>
+        <w:rPr>
+          <w:noProof/>
+        </w:rPr>
         <w:drawing>
           <wp:inline distT="0" distB="0" distL="0" distR="0" wp14:anchorId="7366A7EE" wp14:editId="6DA5A572">
             <wp:extent cx="1433945" cy="848249"/>
@@ -598,6 +664,9 @@
         <w:ind w:left="360"/>
       </w:pPr>
       <w:r>
+        <w:rPr>
+          <w:noProof/>
+        </w:rPr>
         <w:drawing>
           <wp:inline distT="0" distB="0" distL="0" distR="0" wp14:anchorId="301A1799" wp14:editId="79B1F736">
             <wp:extent cx="1828800" cy="596347"/>
@@ -694,6 +763,9 @@
         <w:jc w:val="both"/>
       </w:pPr>
       <w:r>
+        <w:rPr>
+          <w:noProof/>
+        </w:rPr>
         <w:drawing>
           <wp:inline distT="0" distB="0" distL="0" distR="0" wp14:anchorId="4A20A7CC" wp14:editId="4B5A1E76">
             <wp:extent cx="1593273" cy="769166"/>
@@ -751,6 +823,9 @@
         <w:jc w:val="both"/>
       </w:pPr>
       <w:r>
+        <w:rPr>
+          <w:noProof/>
+        </w:rPr>
         <w:drawing>
           <wp:inline distT="0" distB="0" distL="0" distR="0" wp14:anchorId="65DD2736" wp14:editId="4B6A9B65">
             <wp:extent cx="3103418" cy="498211"/>
@@ -811,7 +886,15 @@
         <w:jc w:val="both"/>
       </w:pPr>
       <w:r>
-        <w:t>To allow two or more structs to refer to each other, one struct can be just declared and defined later.</w:t>
+        <w:t xml:space="preserve">To allow two or more structs to refer to each other, one </w:t>
+      </w:r>
+      <w:proofErr w:type="gramStart"/>
+      <w:r>
+        <w:t>struct</w:t>
+      </w:r>
+      <w:proofErr w:type="gramEnd"/>
+      <w:r>
+        <w:t xml:space="preserve"> can be just declared and defined later.</w:t>
       </w:r>
     </w:p>
     <w:p>
@@ -821,6 +904,9 @@
         <w:jc w:val="both"/>
       </w:pPr>
       <w:r>
+        <w:rPr>
+          <w:noProof/>
+        </w:rPr>
         <w:drawing>
           <wp:inline distT="0" distB="0" distL="0" distR="0" wp14:anchorId="4DF1E882" wp14:editId="48A79AFD">
             <wp:extent cx="4063032" cy="1995054"/>
@@ -878,6 +964,9 @@
         <w:jc w:val="both"/>
       </w:pPr>
       <w:r>
+        <w:rPr>
+          <w:noProof/>
+        </w:rPr>
         <w:drawing>
           <wp:inline distT="0" distB="0" distL="0" distR="0" wp14:anchorId="5FF8FE10" wp14:editId="29314453">
             <wp:extent cx="2348345" cy="343865"/>
@@ -996,6 +1085,684 @@
         <w:t>We can have arrays of structs and structs containing arrays.</w:t>
       </w:r>
     </w:p>
+    <w:p>
+      <w:pPr>
+        <w:jc w:val="both"/>
+      </w:pPr>
+    </w:p>
+    <w:p>
+      <w:pPr>
+        <w:jc w:val="both"/>
+      </w:pPr>
+    </w:p>
+    <w:p>
+      <w:pPr>
+        <w:pStyle w:val="ListParagraph"/>
+        <w:numPr>
+          <w:ilvl w:val="0"/>
+          <w:numId w:val="1"/>
+        </w:numPr>
+        <w:jc w:val="both"/>
+        <w:rPr>
+          <w:b/>
+          <w:bCs/>
+        </w:rPr>
+      </w:pPr>
+      <w:r>
+        <w:rPr>
+          <w:b/>
+          <w:bCs/>
+        </w:rPr>
+        <w:lastRenderedPageBreak/>
+        <w:t xml:space="preserve">Type Equivalence: </w:t>
+      </w:r>
+      <w:r>
+        <w:t>Two structs are different types even when they have the same members.</w:t>
+      </w:r>
+    </w:p>
+    <w:p>
+      <w:pPr>
+        <w:pStyle w:val="ListParagraph"/>
+        <w:ind w:left="360"/>
+        <w:jc w:val="both"/>
+        <w:rPr>
+          <w:b/>
+          <w:bCs/>
+        </w:rPr>
+      </w:pPr>
+      <w:r>
+        <w:rPr>
+          <w:b/>
+          <w:bCs/>
+          <w:noProof/>
+        </w:rPr>
+        <w:drawing>
+          <wp:inline distT="0" distB="0" distL="0" distR="0" wp14:anchorId="1E0C6104" wp14:editId="6F597CE4">
+            <wp:extent cx="1212273" cy="356052"/>
+            <wp:effectExtent l="0" t="0" r="6985" b="6350"/>
+            <wp:docPr id="589786899" name="Picture 1" descr="A group of blue text"/>
+            <wp:cNvGraphicFramePr>
+              <a:graphicFrameLocks xmlns:a="http://schemas.openxmlformats.org/drawingml/2006/main" noChangeAspect="1"/>
+            </wp:cNvGraphicFramePr>
+            <a:graphic xmlns:a="http://schemas.openxmlformats.org/drawingml/2006/main">
+              <a:graphicData uri="http://schemas.openxmlformats.org/drawingml/2006/picture">
+                <pic:pic xmlns:pic="http://schemas.openxmlformats.org/drawingml/2006/picture">
+                  <pic:nvPicPr>
+                    <pic:cNvPr id="589786899" name="Picture 1" descr="A group of blue text"/>
+                    <pic:cNvPicPr/>
+                  </pic:nvPicPr>
+                  <pic:blipFill>
+                    <a:blip r:embed="rId17"/>
+                    <a:stretch>
+                      <a:fillRect/>
+                    </a:stretch>
+                  </pic:blipFill>
+                  <pic:spPr>
+                    <a:xfrm>
+                      <a:off x="0" y="0"/>
+                      <a:ext cx="1253462" cy="368149"/>
+                    </a:xfrm>
+                    <a:prstGeom prst="rect">
+                      <a:avLst/>
+                    </a:prstGeom>
+                  </pic:spPr>
+                </pic:pic>
+              </a:graphicData>
+            </a:graphic>
+          </wp:inline>
+        </w:drawing>
+      </w:r>
+    </w:p>
+    <w:p>
+      <w:pPr>
+        <w:pStyle w:val="ListParagraph"/>
+        <w:numPr>
+          <w:ilvl w:val="0"/>
+          <w:numId w:val="1"/>
+        </w:numPr>
+        <w:jc w:val="both"/>
+        <w:rPr>
+          <w:b/>
+          <w:bCs/>
+        </w:rPr>
+      </w:pPr>
+      <w:r>
+        <w:t>A struct is also a different type from a type used as a member.</w:t>
+      </w:r>
+    </w:p>
+    <w:p>
+      <w:pPr>
+        <w:pStyle w:val="ListParagraph"/>
+        <w:ind w:left="360"/>
+        <w:jc w:val="both"/>
+        <w:rPr>
+          <w:b/>
+          <w:bCs/>
+        </w:rPr>
+      </w:pPr>
+      <w:r>
+        <w:rPr>
+          <w:b/>
+          <w:bCs/>
+          <w:noProof/>
+        </w:rPr>
+        <w:drawing>
+          <wp:inline distT="0" distB="0" distL="0" distR="0" wp14:anchorId="5764126B" wp14:editId="763785C6">
+            <wp:extent cx="2223655" cy="394899"/>
+            <wp:effectExtent l="0" t="0" r="5715" b="5715"/>
+            <wp:docPr id="1180558680" name="Picture 1" descr="A blue text on a white background"/>
+            <wp:cNvGraphicFramePr>
+              <a:graphicFrameLocks xmlns:a="http://schemas.openxmlformats.org/drawingml/2006/main" noChangeAspect="1"/>
+            </wp:cNvGraphicFramePr>
+            <a:graphic xmlns:a="http://schemas.openxmlformats.org/drawingml/2006/main">
+              <a:graphicData uri="http://schemas.openxmlformats.org/drawingml/2006/picture">
+                <pic:pic xmlns:pic="http://schemas.openxmlformats.org/drawingml/2006/picture">
+                  <pic:nvPicPr>
+                    <pic:cNvPr id="1180558680" name="Picture 1" descr="A blue text on a white background"/>
+                    <pic:cNvPicPr/>
+                  </pic:nvPicPr>
+                  <pic:blipFill>
+                    <a:blip r:embed="rId18"/>
+                    <a:stretch>
+                      <a:fillRect/>
+                    </a:stretch>
+                  </pic:blipFill>
+                  <pic:spPr>
+                    <a:xfrm>
+                      <a:off x="0" y="0"/>
+                      <a:ext cx="2270211" cy="403167"/>
+                    </a:xfrm>
+                    <a:prstGeom prst="rect">
+                      <a:avLst/>
+                    </a:prstGeom>
+                  </pic:spPr>
+                </pic:pic>
+              </a:graphicData>
+            </a:graphic>
+          </wp:inline>
+        </w:drawing>
+      </w:r>
+    </w:p>
+    <w:p>
+      <w:pPr>
+        <w:pStyle w:val="ListParagraph"/>
+        <w:ind w:left="360"/>
+        <w:jc w:val="both"/>
+        <w:rPr>
+          <w:b/>
+          <w:bCs/>
+        </w:rPr>
+      </w:pPr>
+    </w:p>
+    <w:p>
+      <w:pPr>
+        <w:pStyle w:val="ListParagraph"/>
+        <w:ind w:left="360"/>
+        <w:jc w:val="both"/>
+        <w:rPr>
+          <w:b/>
+          <w:bCs/>
+        </w:rPr>
+      </w:pPr>
+    </w:p>
+    <w:p>
+      <w:pPr>
+        <w:pStyle w:val="ListParagraph"/>
+        <w:ind w:left="360"/>
+        <w:jc w:val="both"/>
+        <w:rPr>
+          <w:b/>
+          <w:bCs/>
+        </w:rPr>
+      </w:pPr>
+    </w:p>
+    <w:p>
+      <w:pPr>
+        <w:pStyle w:val="ListParagraph"/>
+        <w:ind w:left="360"/>
+        <w:jc w:val="both"/>
+        <w:rPr>
+          <w:b/>
+          <w:bCs/>
+        </w:rPr>
+      </w:pPr>
+    </w:p>
+    <w:p>
+      <w:pPr>
+        <w:pStyle w:val="ListParagraph"/>
+        <w:ind w:left="360"/>
+        <w:jc w:val="both"/>
+        <w:rPr>
+          <w:b/>
+          <w:bCs/>
+        </w:rPr>
+      </w:pPr>
+    </w:p>
+    <w:p>
+      <w:pPr>
+        <w:pStyle w:val="ListParagraph"/>
+        <w:numPr>
+          <w:ilvl w:val="0"/>
+          <w:numId w:val="1"/>
+        </w:numPr>
+        <w:jc w:val="both"/>
+        <w:rPr>
+          <w:b/>
+          <w:bCs/>
+        </w:rPr>
+      </w:pPr>
+      <w:r>
+        <w:rPr>
+          <w:b/>
+          <w:bCs/>
+        </w:rPr>
+        <w:t xml:space="preserve">Plain Old Data (POD): </w:t>
+      </w:r>
+      <w:r>
+        <w:t>An object that can be manipulated as just data, without worrying about complications of class layout or user-defined semantics for construction, copy, and move.</w:t>
+      </w:r>
+    </w:p>
+    <w:p>
+      <w:pPr>
+        <w:pStyle w:val="ListParagraph"/>
+        <w:ind w:left="360"/>
+        <w:jc w:val="both"/>
+        <w:rPr>
+          <w:b/>
+          <w:bCs/>
+        </w:rPr>
+      </w:pPr>
+      <w:r>
+        <w:rPr>
+          <w:b/>
+          <w:bCs/>
+          <w:noProof/>
+        </w:rPr>
+        <w:drawing>
+          <wp:inline distT="0" distB="0" distL="0" distR="0" wp14:anchorId="1C50B2DC" wp14:editId="0845FC89">
+            <wp:extent cx="5731510" cy="1816735"/>
+            <wp:effectExtent l="0" t="0" r="2540" b="0"/>
+            <wp:docPr id="193092144" name="Picture 1" descr="A white background with blue text&#10;&#10;Description automatically generated"/>
+            <wp:cNvGraphicFramePr>
+              <a:graphicFrameLocks xmlns:a="http://schemas.openxmlformats.org/drawingml/2006/main" noChangeAspect="1"/>
+            </wp:cNvGraphicFramePr>
+            <a:graphic xmlns:a="http://schemas.openxmlformats.org/drawingml/2006/main">
+              <a:graphicData uri="http://schemas.openxmlformats.org/drawingml/2006/picture">
+                <pic:pic xmlns:pic="http://schemas.openxmlformats.org/drawingml/2006/picture">
+                  <pic:nvPicPr>
+                    <pic:cNvPr id="193092144" name="Picture 1" descr="A white background with blue text&#10;&#10;Description automatically generated"/>
+                    <pic:cNvPicPr/>
+                  </pic:nvPicPr>
+                  <pic:blipFill>
+                    <a:blip r:embed="rId19"/>
+                    <a:stretch>
+                      <a:fillRect/>
+                    </a:stretch>
+                  </pic:blipFill>
+                  <pic:spPr>
+                    <a:xfrm>
+                      <a:off x="0" y="0"/>
+                      <a:ext cx="5731510" cy="1816735"/>
+                    </a:xfrm>
+                    <a:prstGeom prst="rect">
+                      <a:avLst/>
+                    </a:prstGeom>
+                  </pic:spPr>
+                </pic:pic>
+              </a:graphicData>
+            </a:graphic>
+          </wp:inline>
+        </w:drawing>
+      </w:r>
+    </w:p>
+    <w:p>
+      <w:pPr>
+        <w:pStyle w:val="ListParagraph"/>
+        <w:numPr>
+          <w:ilvl w:val="0"/>
+          <w:numId w:val="1"/>
+        </w:numPr>
+        <w:jc w:val="both"/>
+        <w:rPr>
+          <w:b/>
+          <w:bCs/>
+        </w:rPr>
+      </w:pPr>
+      <w:r>
+        <w:t xml:space="preserve">Copying a 100-element array using 100 calls of a copy constructor is unlikely to be as fast as calling </w:t>
+      </w:r>
+      <w:proofErr w:type="gramStart"/>
+      <w:r>
+        <w:t>std::</w:t>
+      </w:r>
+      <w:proofErr w:type="spellStart"/>
+      <w:proofErr w:type="gramEnd"/>
+      <w:r>
+        <w:t>memcpy</w:t>
+      </w:r>
+      <w:proofErr w:type="spellEnd"/>
+      <w:r>
+        <w:t>, which typically uses block-move machine instruction.</w:t>
+      </w:r>
+    </w:p>
+    <w:p>
+      <w:pPr>
+        <w:pStyle w:val="ListParagraph"/>
+        <w:ind w:left="360"/>
+        <w:jc w:val="both"/>
+        <w:rPr>
+          <w:b/>
+          <w:bCs/>
+        </w:rPr>
+      </w:pPr>
+      <w:r>
+        <w:rPr>
+          <w:b/>
+          <w:bCs/>
+          <w:noProof/>
+        </w:rPr>
+        <w:drawing>
+          <wp:inline distT="0" distB="0" distL="0" distR="0" wp14:anchorId="75356E03" wp14:editId="55A71D38">
+            <wp:extent cx="2673927" cy="1487457"/>
+            <wp:effectExtent l="0" t="0" r="0" b="0"/>
+            <wp:docPr id="1971174463" name="Picture 1" descr="A computer code with blue text"/>
+            <wp:cNvGraphicFramePr>
+              <a:graphicFrameLocks xmlns:a="http://schemas.openxmlformats.org/drawingml/2006/main" noChangeAspect="1"/>
+            </wp:cNvGraphicFramePr>
+            <a:graphic xmlns:a="http://schemas.openxmlformats.org/drawingml/2006/main">
+              <a:graphicData uri="http://schemas.openxmlformats.org/drawingml/2006/picture">
+                <pic:pic xmlns:pic="http://schemas.openxmlformats.org/drawingml/2006/picture">
+                  <pic:nvPicPr>
+                    <pic:cNvPr id="1971174463" name="Picture 1" descr="A computer code with blue text"/>
+                    <pic:cNvPicPr/>
+                  </pic:nvPicPr>
+                  <pic:blipFill>
+                    <a:blip r:embed="rId20"/>
+                    <a:stretch>
+                      <a:fillRect/>
+                    </a:stretch>
+                  </pic:blipFill>
+                  <pic:spPr>
+                    <a:xfrm>
+                      <a:off x="0" y="0"/>
+                      <a:ext cx="2685040" cy="1493639"/>
+                    </a:xfrm>
+                    <a:prstGeom prst="rect">
+                      <a:avLst/>
+                    </a:prstGeom>
+                  </pic:spPr>
+                </pic:pic>
+              </a:graphicData>
+            </a:graphic>
+          </wp:inline>
+        </w:drawing>
+      </w:r>
+    </w:p>
+    <w:p>
+      <w:pPr>
+        <w:pStyle w:val="ListParagraph"/>
+        <w:numPr>
+          <w:ilvl w:val="0"/>
+          <w:numId w:val="1"/>
+        </w:numPr>
+        <w:jc w:val="both"/>
+        <w:rPr>
+          <w:b/>
+          <w:bCs/>
+        </w:rPr>
+      </w:pPr>
+      <w:r>
+        <w:t xml:space="preserve">The best thing about </w:t>
+      </w:r>
+      <w:proofErr w:type="spellStart"/>
+      <w:r>
+        <w:t>is_pod</w:t>
+      </w:r>
+      <w:proofErr w:type="spellEnd"/>
+      <w:r>
+        <w:t>&lt;T&gt; is that it relieves us from remembering what the exact rules for a POD are.</w:t>
+      </w:r>
+    </w:p>
+    <w:p>
+      <w:pPr>
+        <w:jc w:val="both"/>
+        <w:rPr>
+          <w:b/>
+          <w:bCs/>
+        </w:rPr>
+      </w:pPr>
+    </w:p>
+    <w:p>
+      <w:pPr>
+        <w:jc w:val="both"/>
+        <w:rPr>
+          <w:b/>
+          <w:bCs/>
+        </w:rPr>
+      </w:pPr>
+    </w:p>
+    <w:p>
+      <w:pPr>
+        <w:jc w:val="both"/>
+        <w:rPr>
+          <w:b/>
+          <w:bCs/>
+        </w:rPr>
+      </w:pPr>
+    </w:p>
+    <w:p>
+      <w:pPr>
+        <w:jc w:val="both"/>
+        <w:rPr>
+          <w:b/>
+          <w:bCs/>
+        </w:rPr>
+      </w:pPr>
+    </w:p>
+    <w:p>
+      <w:pPr>
+        <w:pStyle w:val="ListParagraph"/>
+        <w:numPr>
+          <w:ilvl w:val="0"/>
+          <w:numId w:val="1"/>
+        </w:numPr>
+        <w:jc w:val="both"/>
+        <w:rPr>
+          <w:b/>
+          <w:bCs/>
+        </w:rPr>
+      </w:pPr>
+      <w:r>
+        <w:rPr>
+          <w:b/>
+          <w:bCs/>
+        </w:rPr>
+        <w:lastRenderedPageBreak/>
+        <w:t xml:space="preserve">Fields: </w:t>
+      </w:r>
+      <w:r>
+        <w:t>It is possible to bundle several tiny variables together as fields in a struct. It is also often called as bit-field.</w:t>
+      </w:r>
+    </w:p>
+    <w:p>
+      <w:pPr>
+        <w:pStyle w:val="ListParagraph"/>
+        <w:numPr>
+          <w:ilvl w:val="0"/>
+          <w:numId w:val="1"/>
+        </w:numPr>
+        <w:jc w:val="both"/>
+        <w:rPr>
+          <w:b/>
+          <w:bCs/>
+        </w:rPr>
+      </w:pPr>
+      <w:r>
+        <w:t>Unnamed fields are allowed. They do not affect the meaning of the named fields in any way, but they can be used to make the layout better in some machine-dependent way.</w:t>
+      </w:r>
+    </w:p>
+    <w:p>
+      <w:pPr>
+        <w:pStyle w:val="ListParagraph"/>
+        <w:ind w:left="360"/>
+        <w:jc w:val="both"/>
+        <w:rPr>
+          <w:b/>
+          <w:bCs/>
+        </w:rPr>
+      </w:pPr>
+      <w:r>
+        <w:rPr>
+          <w:b/>
+          <w:bCs/>
+          <w:noProof/>
+        </w:rPr>
+        <w:drawing>
+          <wp:inline distT="0" distB="0" distL="0" distR="0" wp14:anchorId="447534F9" wp14:editId="709FD297">
+            <wp:extent cx="3920836" cy="1512124"/>
+            <wp:effectExtent l="0" t="0" r="3810" b="0"/>
+            <wp:docPr id="661542683" name="Picture 1" descr="A close-up of a computer screen"/>
+            <wp:cNvGraphicFramePr>
+              <a:graphicFrameLocks xmlns:a="http://schemas.openxmlformats.org/drawingml/2006/main" noChangeAspect="1"/>
+            </wp:cNvGraphicFramePr>
+            <a:graphic xmlns:a="http://schemas.openxmlformats.org/drawingml/2006/main">
+              <a:graphicData uri="http://schemas.openxmlformats.org/drawingml/2006/picture">
+                <pic:pic xmlns:pic="http://schemas.openxmlformats.org/drawingml/2006/picture">
+                  <pic:nvPicPr>
+                    <pic:cNvPr id="661542683" name="Picture 1" descr="A close-up of a computer screen"/>
+                    <pic:cNvPicPr/>
+                  </pic:nvPicPr>
+                  <pic:blipFill>
+                    <a:blip r:embed="rId21"/>
+                    <a:stretch>
+                      <a:fillRect/>
+                    </a:stretch>
+                  </pic:blipFill>
+                  <pic:spPr>
+                    <a:xfrm>
+                      <a:off x="0" y="0"/>
+                      <a:ext cx="3942684" cy="1520550"/>
+                    </a:xfrm>
+                    <a:prstGeom prst="rect">
+                      <a:avLst/>
+                    </a:prstGeom>
+                  </pic:spPr>
+                </pic:pic>
+              </a:graphicData>
+            </a:graphic>
+          </wp:inline>
+        </w:drawing>
+      </w:r>
+    </w:p>
+    <w:p>
+      <w:pPr>
+        <w:pStyle w:val="ListParagraph"/>
+        <w:numPr>
+          <w:ilvl w:val="0"/>
+          <w:numId w:val="1"/>
+        </w:numPr>
+        <w:jc w:val="both"/>
+        <w:rPr>
+          <w:b/>
+          <w:bCs/>
+        </w:rPr>
+      </w:pPr>
+      <w:r>
+        <w:t>A field must be of an integral or enumeration type.</w:t>
+      </w:r>
+    </w:p>
+    <w:p>
+      <w:pPr>
+        <w:pStyle w:val="ListParagraph"/>
+        <w:numPr>
+          <w:ilvl w:val="0"/>
+          <w:numId w:val="1"/>
+        </w:numPr>
+        <w:jc w:val="both"/>
+        <w:rPr>
+          <w:b/>
+          <w:bCs/>
+        </w:rPr>
+      </w:pPr>
+      <w:r>
+        <w:t>A bool field can be represented by a single bit.</w:t>
+      </w:r>
+    </w:p>
+    <w:p>
+      <w:pPr>
+        <w:pStyle w:val="ListParagraph"/>
+        <w:numPr>
+          <w:ilvl w:val="0"/>
+          <w:numId w:val="1"/>
+        </w:numPr>
+        <w:jc w:val="both"/>
+        <w:rPr>
+          <w:b/>
+          <w:bCs/>
+        </w:rPr>
+      </w:pPr>
+      <w:r>
+        <w:t xml:space="preserve">It is not possible to take the address of a field. Other than that, it </w:t>
+      </w:r>
+      <w:r>
+        <w:t>can be used exactly as other variables.</w:t>
+      </w:r>
+    </w:p>
+    <w:p>
+      <w:pPr>
+        <w:pStyle w:val="ListParagraph"/>
+        <w:numPr>
+          <w:ilvl w:val="0"/>
+          <w:numId w:val="1"/>
+        </w:numPr>
+        <w:jc w:val="both"/>
+        <w:rPr>
+          <w:b/>
+          <w:bCs/>
+        </w:rPr>
+      </w:pPr>
+      <w:r>
+        <w:t>Using fields to pack several variables do not necessarily space more space.</w:t>
+      </w:r>
+    </w:p>
+    <w:p>
+      <w:pPr>
+        <w:pStyle w:val="ListParagraph"/>
+        <w:numPr>
+          <w:ilvl w:val="0"/>
+          <w:numId w:val="1"/>
+        </w:numPr>
+        <w:jc w:val="both"/>
+        <w:rPr>
+          <w:b/>
+          <w:bCs/>
+        </w:rPr>
+      </w:pPr>
+      <w:r>
+        <w:t>It saves data space, but the size of the code needed to manipulate the variables increases on most machines.</w:t>
+      </w:r>
+    </w:p>
+    <w:p>
+      <w:pPr>
+        <w:pStyle w:val="ListParagraph"/>
+        <w:numPr>
+          <w:ilvl w:val="0"/>
+          <w:numId w:val="1"/>
+        </w:numPr>
+        <w:jc w:val="both"/>
+        <w:rPr>
+          <w:b/>
+          <w:bCs/>
+        </w:rPr>
+      </w:pPr>
+      <w:r>
+        <w:t>Also, it is typically faster to use a char or an int in a machine than to access a field.</w:t>
+      </w:r>
+    </w:p>
+    <w:p>
+      <w:pPr>
+        <w:pStyle w:val="ListParagraph"/>
+        <w:numPr>
+          <w:ilvl w:val="0"/>
+          <w:numId w:val="1"/>
+        </w:numPr>
+        <w:jc w:val="both"/>
+        <w:rPr>
+          <w:b/>
+          <w:bCs/>
+        </w:rPr>
+      </w:pPr>
+      <w:r>
+        <w:t>Fields are simply a convenient shorthand for using bitwise logical operators.</w:t>
+      </w:r>
+    </w:p>
+    <w:p>
+      <w:pPr>
+        <w:jc w:val="both"/>
+        <w:rPr>
+          <w:b/>
+          <w:bCs/>
+        </w:rPr>
+      </w:pPr>
+    </w:p>
+    <w:p>
+      <w:pPr>
+        <w:jc w:val="both"/>
+        <w:rPr>
+          <w:b/>
+          <w:bCs/>
+        </w:rPr>
+      </w:pPr>
+    </w:p>
+    <w:p>
+      <w:pPr>
+        <w:jc w:val="both"/>
+        <w:rPr>
+          <w:b/>
+          <w:bCs/>
+        </w:rPr>
+      </w:pPr>
+    </w:p>
     <w:sectPr>
       <w:pgSz w:w="11906" w:h="16838"/>
       <w:pgMar w:top="1440" w:right="1440" w:bottom="1440" w:left="1440" w:header="708" w:footer="708" w:gutter="0"/>
@@ -1124,7 +1891,7 @@
   <w:abstractNum w:abstractNumId="1" w15:restartNumberingAfterBreak="0">
     <w:nsid w:val="2403324D"/>
     <w:multiLevelType w:val="hybridMultilevel"/>
-    <w:tmpl w:val="47C00DF8"/>
+    <w:tmpl w:val="ED4C1AFC"/>
     <w:lvl w:ilvl="0" w:tplc="40090001">
       <w:start w:val="1"/>
       <w:numFmt w:val="bullet"/>
@@ -1235,9 +2002,235 @@
     </w:lvl>
   </w:abstractNum>
   <w:abstractNum w:abstractNumId="2" w15:restartNumberingAfterBreak="0">
+    <w:nsid w:val="3A811D40"/>
+    <w:multiLevelType w:val="hybridMultilevel"/>
+    <w:tmpl w:val="E8DAB302"/>
+    <w:lvl w:ilvl="0" w:tplc="40090001">
+      <w:start w:val="1"/>
+      <w:numFmt w:val="bullet"/>
+      <w:lvlText w:val=""/>
+      <w:lvlJc w:val="left"/>
+      <w:pPr>
+        <w:ind w:left="360" w:hanging="360"/>
+      </w:pPr>
+      <w:rPr>
+        <w:rFonts w:ascii="Symbol" w:hAnsi="Symbol" w:hint="default"/>
+      </w:rPr>
+    </w:lvl>
+    <w:lvl w:ilvl="1" w:tplc="40090003" w:tentative="1">
+      <w:start w:val="1"/>
+      <w:numFmt w:val="bullet"/>
+      <w:lvlText w:val="o"/>
+      <w:lvlJc w:val="left"/>
+      <w:pPr>
+        <w:ind w:left="1080" w:hanging="360"/>
+      </w:pPr>
+      <w:rPr>
+        <w:rFonts w:ascii="Courier New" w:hAnsi="Courier New" w:cs="Courier New" w:hint="default"/>
+      </w:rPr>
+    </w:lvl>
+    <w:lvl w:ilvl="2" w:tplc="40090005" w:tentative="1">
+      <w:start w:val="1"/>
+      <w:numFmt w:val="bullet"/>
+      <w:lvlText w:val=""/>
+      <w:lvlJc w:val="left"/>
+      <w:pPr>
+        <w:ind w:left="1800" w:hanging="360"/>
+      </w:pPr>
+      <w:rPr>
+        <w:rFonts w:ascii="Wingdings" w:hAnsi="Wingdings" w:hint="default"/>
+      </w:rPr>
+    </w:lvl>
+    <w:lvl w:ilvl="3" w:tplc="40090001" w:tentative="1">
+      <w:start w:val="1"/>
+      <w:numFmt w:val="bullet"/>
+      <w:lvlText w:val=""/>
+      <w:lvlJc w:val="left"/>
+      <w:pPr>
+        <w:ind w:left="2520" w:hanging="360"/>
+      </w:pPr>
+      <w:rPr>
+        <w:rFonts w:ascii="Symbol" w:hAnsi="Symbol" w:hint="default"/>
+      </w:rPr>
+    </w:lvl>
+    <w:lvl w:ilvl="4" w:tplc="40090003" w:tentative="1">
+      <w:start w:val="1"/>
+      <w:numFmt w:val="bullet"/>
+      <w:lvlText w:val="o"/>
+      <w:lvlJc w:val="left"/>
+      <w:pPr>
+        <w:ind w:left="3240" w:hanging="360"/>
+      </w:pPr>
+      <w:rPr>
+        <w:rFonts w:ascii="Courier New" w:hAnsi="Courier New" w:cs="Courier New" w:hint="default"/>
+      </w:rPr>
+    </w:lvl>
+    <w:lvl w:ilvl="5" w:tplc="40090005" w:tentative="1">
+      <w:start w:val="1"/>
+      <w:numFmt w:val="bullet"/>
+      <w:lvlText w:val=""/>
+      <w:lvlJc w:val="left"/>
+      <w:pPr>
+        <w:ind w:left="3960" w:hanging="360"/>
+      </w:pPr>
+      <w:rPr>
+        <w:rFonts w:ascii="Wingdings" w:hAnsi="Wingdings" w:hint="default"/>
+      </w:rPr>
+    </w:lvl>
+    <w:lvl w:ilvl="6" w:tplc="40090001" w:tentative="1">
+      <w:start w:val="1"/>
+      <w:numFmt w:val="bullet"/>
+      <w:lvlText w:val=""/>
+      <w:lvlJc w:val="left"/>
+      <w:pPr>
+        <w:ind w:left="4680" w:hanging="360"/>
+      </w:pPr>
+      <w:rPr>
+        <w:rFonts w:ascii="Symbol" w:hAnsi="Symbol" w:hint="default"/>
+      </w:rPr>
+    </w:lvl>
+    <w:lvl w:ilvl="7" w:tplc="40090003" w:tentative="1">
+      <w:start w:val="1"/>
+      <w:numFmt w:val="bullet"/>
+      <w:lvlText w:val="o"/>
+      <w:lvlJc w:val="left"/>
+      <w:pPr>
+        <w:ind w:left="5400" w:hanging="360"/>
+      </w:pPr>
+      <w:rPr>
+        <w:rFonts w:ascii="Courier New" w:hAnsi="Courier New" w:cs="Courier New" w:hint="default"/>
+      </w:rPr>
+    </w:lvl>
+    <w:lvl w:ilvl="8" w:tplc="40090005" w:tentative="1">
+      <w:start w:val="1"/>
+      <w:numFmt w:val="bullet"/>
+      <w:lvlText w:val=""/>
+      <w:lvlJc w:val="left"/>
+      <w:pPr>
+        <w:ind w:left="6120" w:hanging="360"/>
+      </w:pPr>
+      <w:rPr>
+        <w:rFonts w:ascii="Wingdings" w:hAnsi="Wingdings" w:hint="default"/>
+      </w:rPr>
+    </w:lvl>
+  </w:abstractNum>
+  <w:abstractNum w:abstractNumId="3" w15:restartNumberingAfterBreak="0">
+    <w:nsid w:val="58F21479"/>
+    <w:multiLevelType w:val="hybridMultilevel"/>
+    <w:tmpl w:val="24F2BCE2"/>
+    <w:lvl w:ilvl="0" w:tplc="4009000B">
+      <w:start w:val="1"/>
+      <w:numFmt w:val="bullet"/>
+      <w:lvlText w:val=""/>
+      <w:lvlJc w:val="left"/>
+      <w:pPr>
+        <w:ind w:left="720" w:hanging="360"/>
+      </w:pPr>
+      <w:rPr>
+        <w:rFonts w:ascii="Wingdings" w:hAnsi="Wingdings" w:hint="default"/>
+      </w:rPr>
+    </w:lvl>
+    <w:lvl w:ilvl="1" w:tplc="40090003" w:tentative="1">
+      <w:start w:val="1"/>
+      <w:numFmt w:val="bullet"/>
+      <w:lvlText w:val="o"/>
+      <w:lvlJc w:val="left"/>
+      <w:pPr>
+        <w:ind w:left="1440" w:hanging="360"/>
+      </w:pPr>
+      <w:rPr>
+        <w:rFonts w:ascii="Courier New" w:hAnsi="Courier New" w:cs="Courier New" w:hint="default"/>
+      </w:rPr>
+    </w:lvl>
+    <w:lvl w:ilvl="2" w:tplc="40090005" w:tentative="1">
+      <w:start w:val="1"/>
+      <w:numFmt w:val="bullet"/>
+      <w:lvlText w:val=""/>
+      <w:lvlJc w:val="left"/>
+      <w:pPr>
+        <w:ind w:left="2160" w:hanging="360"/>
+      </w:pPr>
+      <w:rPr>
+        <w:rFonts w:ascii="Wingdings" w:hAnsi="Wingdings" w:hint="default"/>
+      </w:rPr>
+    </w:lvl>
+    <w:lvl w:ilvl="3" w:tplc="40090001" w:tentative="1">
+      <w:start w:val="1"/>
+      <w:numFmt w:val="bullet"/>
+      <w:lvlText w:val=""/>
+      <w:lvlJc w:val="left"/>
+      <w:pPr>
+        <w:ind w:left="2880" w:hanging="360"/>
+      </w:pPr>
+      <w:rPr>
+        <w:rFonts w:ascii="Symbol" w:hAnsi="Symbol" w:hint="default"/>
+      </w:rPr>
+    </w:lvl>
+    <w:lvl w:ilvl="4" w:tplc="40090003" w:tentative="1">
+      <w:start w:val="1"/>
+      <w:numFmt w:val="bullet"/>
+      <w:lvlText w:val="o"/>
+      <w:lvlJc w:val="left"/>
+      <w:pPr>
+        <w:ind w:left="3600" w:hanging="360"/>
+      </w:pPr>
+      <w:rPr>
+        <w:rFonts w:ascii="Courier New" w:hAnsi="Courier New" w:cs="Courier New" w:hint="default"/>
+      </w:rPr>
+    </w:lvl>
+    <w:lvl w:ilvl="5" w:tplc="40090005" w:tentative="1">
+      <w:start w:val="1"/>
+      <w:numFmt w:val="bullet"/>
+      <w:lvlText w:val=""/>
+      <w:lvlJc w:val="left"/>
+      <w:pPr>
+        <w:ind w:left="4320" w:hanging="360"/>
+      </w:pPr>
+      <w:rPr>
+        <w:rFonts w:ascii="Wingdings" w:hAnsi="Wingdings" w:hint="default"/>
+      </w:rPr>
+    </w:lvl>
+    <w:lvl w:ilvl="6" w:tplc="40090001" w:tentative="1">
+      <w:start w:val="1"/>
+      <w:numFmt w:val="bullet"/>
+      <w:lvlText w:val=""/>
+      <w:lvlJc w:val="left"/>
+      <w:pPr>
+        <w:ind w:left="5040" w:hanging="360"/>
+      </w:pPr>
+      <w:rPr>
+        <w:rFonts w:ascii="Symbol" w:hAnsi="Symbol" w:hint="default"/>
+      </w:rPr>
+    </w:lvl>
+    <w:lvl w:ilvl="7" w:tplc="40090003" w:tentative="1">
+      <w:start w:val="1"/>
+      <w:numFmt w:val="bullet"/>
+      <w:lvlText w:val="o"/>
+      <w:lvlJc w:val="left"/>
+      <w:pPr>
+        <w:ind w:left="5760" w:hanging="360"/>
+      </w:pPr>
+      <w:rPr>
+        <w:rFonts w:ascii="Courier New" w:hAnsi="Courier New" w:cs="Courier New" w:hint="default"/>
+      </w:rPr>
+    </w:lvl>
+    <w:lvl w:ilvl="8" w:tplc="40090005" w:tentative="1">
+      <w:start w:val="1"/>
+      <w:numFmt w:val="bullet"/>
+      <w:lvlText w:val=""/>
+      <w:lvlJc w:val="left"/>
+      <w:pPr>
+        <w:ind w:left="6480" w:hanging="360"/>
+      </w:pPr>
+      <w:rPr>
+        <w:rFonts w:ascii="Wingdings" w:hAnsi="Wingdings" w:hint="default"/>
+      </w:rPr>
+    </w:lvl>
+  </w:abstractNum>
+  <w:abstractNum w:abstractNumId="4" w15:restartNumberingAfterBreak="0">
     <w:nsid w:val="75313337"/>
     <w:multiLevelType w:val="hybridMultilevel"/>
-    <w:tmpl w:val="3FDEB8A6"/>
+    <w:tmpl w:val="61E88C2A"/>
     <w:lvl w:ilvl="0" w:tplc="4009000B">
       <w:start w:val="1"/>
       <w:numFmt w:val="bullet"/>
@@ -1354,7 +2347,13 @@
     <w:abstractNumId w:val="0"/>
   </w:num>
   <w:num w:numId="3" w16cid:durableId="1796488422">
+    <w:abstractNumId w:val="4"/>
+  </w:num>
+  <w:num w:numId="4" w16cid:durableId="526868641">
     <w:abstractNumId w:val="2"/>
+  </w:num>
+  <w:num w:numId="5" w16cid:durableId="164757579">
+    <w:abstractNumId w:val="3"/>
   </w:num>
 </w:numbering>
 </file>

</xml_diff>

<commit_message>
Add notes on Unions, unions and classes.
</commit_message>
<xml_diff>
--- a/C++ Programming Language/8 Structures, Unions, and Enumerations.docx
+++ b/C++ Programming Language/8 Structures, Unions, and Enumerations.docx
@@ -394,15 +394,7 @@
         </w:numPr>
       </w:pPr>
       <w:r>
-        <w:t xml:space="preserve">By the use of a reference </w:t>
-      </w:r>
-      <w:proofErr w:type="gramStart"/>
-      <w:r>
-        <w:t>and .</w:t>
-      </w:r>
-      <w:proofErr w:type="gramEnd"/>
-      <w:r>
-        <w:t xml:space="preserve"> (dot) operator.</w:t>
+        <w:t>By the use of a reference and . (dot) operator.</w:t>
       </w:r>
     </w:p>
     <w:p>
@@ -460,15 +452,7 @@
         </w:numPr>
       </w:pPr>
       <w:r>
-        <w:t xml:space="preserve">Structures can be passed as function arguments and returned </w:t>
-      </w:r>
-      <w:proofErr w:type="gramStart"/>
-      <w:r>
-        <w:t>as a result of</w:t>
-      </w:r>
-      <w:proofErr w:type="gramEnd"/>
-      <w:r>
-        <w:t xml:space="preserve"> a function.</w:t>
+        <w:t>Structures can be passed as function arguments and returned as a result of a function.</w:t>
       </w:r>
     </w:p>
     <w:p>
@@ -886,15 +870,7 @@
         <w:jc w:val="both"/>
       </w:pPr>
       <w:r>
-        <w:t xml:space="preserve">To allow two or more structs to refer to each other, one </w:t>
-      </w:r>
-      <w:proofErr w:type="gramStart"/>
-      <w:r>
-        <w:t>struct</w:t>
-      </w:r>
-      <w:proofErr w:type="gramEnd"/>
-      <w:r>
-        <w:t xml:space="preserve"> can be just declared and defined later.</w:t>
+        <w:t>To allow two or more structs to refer to each other, one struct can be just declared and defined later.</w:t>
       </w:r>
     </w:p>
     <w:p>
@@ -1389,14 +1365,9 @@
         </w:rPr>
       </w:pPr>
       <w:r>
-        <w:t xml:space="preserve">Copying a 100-element array using 100 calls of a copy constructor is unlikely to be as fast as calling </w:t>
-      </w:r>
-      <w:proofErr w:type="gramStart"/>
-      <w:r>
-        <w:t>std::</w:t>
+        <w:t>Copying a 100-element array using 100 calls of a copy constructor is unlikely to be as fast as calling std::</w:t>
       </w:r>
       <w:proofErr w:type="spellStart"/>
-      <w:proofErr w:type="gramEnd"/>
       <w:r>
         <w:t>memcpy</w:t>
       </w:r>
@@ -1756,6 +1727,393 @@
     </w:p>
     <w:p>
       <w:pPr>
+        <w:pStyle w:val="ListParagraph"/>
+        <w:numPr>
+          <w:ilvl w:val="0"/>
+          <w:numId w:val="6"/>
+        </w:numPr>
+        <w:spacing w:line="276" w:lineRule="auto"/>
+        <w:jc w:val="both"/>
+        <w:rPr>
+          <w:b/>
+          <w:bCs/>
+        </w:rPr>
+      </w:pPr>
+      <w:r>
+        <w:rPr>
+          <w:b/>
+          <w:bCs/>
+        </w:rPr>
+        <w:t xml:space="preserve">Unions: </w:t>
+      </w:r>
+      <w:r>
+        <w:t>A struct in which all members are allocated the same address, so that it occupies only as much space as the largest member.</w:t>
+      </w:r>
+    </w:p>
+    <w:p>
+      <w:pPr>
+        <w:pStyle w:val="ListParagraph"/>
+        <w:numPr>
+          <w:ilvl w:val="0"/>
+          <w:numId w:val="6"/>
+        </w:numPr>
+        <w:spacing w:line="276" w:lineRule="auto"/>
+        <w:jc w:val="both"/>
+        <w:rPr>
+          <w:b/>
+          <w:bCs/>
+        </w:rPr>
+      </w:pPr>
+      <w:r>
+        <w:t>It can hold a value for only one member at a time.</w:t>
+      </w:r>
+    </w:p>
+    <w:p>
+      <w:pPr>
+        <w:pStyle w:val="ListParagraph"/>
+        <w:ind w:left="360"/>
+        <w:jc w:val="both"/>
+        <w:rPr>
+          <w:b/>
+          <w:bCs/>
+        </w:rPr>
+      </w:pPr>
+      <w:r>
+        <w:rPr>
+          <w:b/>
+          <w:noProof/>
+        </w:rPr>
+        <w:drawing>
+          <wp:inline distT="0" distB="0" distL="0" distR="0" wp14:anchorId="6FCE5630" wp14:editId="76E2CD09">
+            <wp:extent cx="1052830" cy="803275"/>
+            <wp:effectExtent l="0" t="0" r="0" b="0"/>
+            <wp:docPr id="58590603" name="Picture 4" descr="A blue text on a white background"/>
+            <wp:cNvGraphicFramePr>
+              <a:graphicFrameLocks xmlns:a="http://schemas.openxmlformats.org/drawingml/2006/main" noChangeAspect="1"/>
+            </wp:cNvGraphicFramePr>
+            <a:graphic xmlns:a="http://schemas.openxmlformats.org/drawingml/2006/main">
+              <a:graphicData uri="http://schemas.openxmlformats.org/drawingml/2006/picture">
+                <pic:pic xmlns:pic="http://schemas.openxmlformats.org/drawingml/2006/picture">
+                  <pic:nvPicPr>
+                    <pic:cNvPr id="0" name="Picture 1" descr="A blue text on a white background"/>
+                    <pic:cNvPicPr>
+                      <a:picLocks noChangeAspect="1" noChangeArrowheads="1"/>
+                    </pic:cNvPicPr>
+                  </pic:nvPicPr>
+                  <pic:blipFill>
+                    <a:blip r:embed="rId22">
+                      <a:extLst>
+                        <a:ext uri="{28A0092B-C50C-407E-A947-70E740481C1C}">
+                          <a14:useLocalDpi xmlns:a14="http://schemas.microsoft.com/office/drawing/2010/main" val="0"/>
+                        </a:ext>
+                      </a:extLst>
+                    </a:blip>
+                    <a:srcRect/>
+                    <a:stretch>
+                      <a:fillRect/>
+                    </a:stretch>
+                  </pic:blipFill>
+                  <pic:spPr bwMode="auto">
+                    <a:xfrm>
+                      <a:off x="0" y="0"/>
+                      <a:ext cx="1052830" cy="803275"/>
+                    </a:xfrm>
+                    <a:prstGeom prst="rect">
+                      <a:avLst/>
+                    </a:prstGeom>
+                    <a:noFill/>
+                    <a:ln>
+                      <a:noFill/>
+                    </a:ln>
+                  </pic:spPr>
+                </pic:pic>
+              </a:graphicData>
+            </a:graphic>
+          </wp:inline>
+        </w:drawing>
+      </w:r>
+    </w:p>
+    <w:p>
+      <w:pPr>
+        <w:pStyle w:val="ListParagraph"/>
+        <w:ind w:left="360"/>
+        <w:jc w:val="both"/>
+        <w:rPr>
+          <w:b/>
+          <w:bCs/>
+        </w:rPr>
+      </w:pPr>
+    </w:p>
+    <w:p>
+      <w:pPr>
+        <w:pStyle w:val="ListParagraph"/>
+        <w:ind w:left="360"/>
+        <w:jc w:val="both"/>
+        <w:rPr>
+          <w:b/>
+          <w:bCs/>
+        </w:rPr>
+      </w:pPr>
+    </w:p>
+    <w:p>
+      <w:pPr>
+        <w:pStyle w:val="ListParagraph"/>
+        <w:ind w:left="360"/>
+        <w:jc w:val="both"/>
+        <w:rPr>
+          <w:b/>
+          <w:bCs/>
+        </w:rPr>
+      </w:pPr>
+    </w:p>
+    <w:p>
+      <w:pPr>
+        <w:pStyle w:val="ListParagraph"/>
+        <w:ind w:left="360"/>
+        <w:jc w:val="both"/>
+        <w:rPr>
+          <w:b/>
+          <w:bCs/>
+        </w:rPr>
+      </w:pPr>
+    </w:p>
+    <w:p>
+      <w:pPr>
+        <w:pStyle w:val="ListParagraph"/>
+        <w:ind w:left="360"/>
+        <w:jc w:val="both"/>
+        <w:rPr>
+          <w:b/>
+          <w:bCs/>
+        </w:rPr>
+      </w:pPr>
+    </w:p>
+    <w:p>
+      <w:pPr>
+        <w:pStyle w:val="ListParagraph"/>
+        <w:numPr>
+          <w:ilvl w:val="0"/>
+          <w:numId w:val="6"/>
+        </w:numPr>
+        <w:spacing w:line="276" w:lineRule="auto"/>
+        <w:jc w:val="both"/>
+        <w:rPr>
+          <w:b/>
+          <w:bCs/>
+        </w:rPr>
+      </w:pPr>
+      <w:r>
+        <w:rPr>
+          <w:b/>
+          <w:bCs/>
+        </w:rPr>
+        <w:t xml:space="preserve">Unions and Classes: </w:t>
+      </w:r>
+      <w:r>
+        <w:t>Many non-trivial unions have a member that is much larger than the most frequently used members. Hence, space is wasted.</w:t>
+      </w:r>
+    </w:p>
+    <w:p>
+      <w:pPr>
+        <w:pStyle w:val="ListParagraph"/>
+        <w:numPr>
+          <w:ilvl w:val="0"/>
+          <w:numId w:val="6"/>
+        </w:numPr>
+        <w:spacing w:line="276" w:lineRule="auto"/>
+        <w:jc w:val="both"/>
+        <w:rPr>
+          <w:b/>
+          <w:bCs/>
+        </w:rPr>
+      </w:pPr>
+      <w:r>
+        <w:t>This waste of space can be eliminated by using a set of derived classes, instead of a union.</w:t>
+      </w:r>
+    </w:p>
+    <w:p>
+      <w:pPr>
+        <w:pStyle w:val="ListParagraph"/>
+        <w:numPr>
+          <w:ilvl w:val="0"/>
+          <w:numId w:val="6"/>
+        </w:numPr>
+        <w:spacing w:line="276" w:lineRule="auto"/>
+        <w:jc w:val="both"/>
+        <w:rPr>
+          <w:b/>
+          <w:bCs/>
+        </w:rPr>
+      </w:pPr>
+      <w:r>
+        <w:lastRenderedPageBreak/>
+        <w:t>Technically, a union is a kind of struct, which in turn is a kind of class.</w:t>
+      </w:r>
+    </w:p>
+    <w:p>
+      <w:pPr>
+        <w:pStyle w:val="ListParagraph"/>
+        <w:numPr>
+          <w:ilvl w:val="0"/>
+          <w:numId w:val="6"/>
+        </w:numPr>
+        <w:spacing w:line="276" w:lineRule="auto"/>
+        <w:jc w:val="both"/>
+        <w:rPr>
+          <w:b/>
+          <w:bCs/>
+        </w:rPr>
+      </w:pPr>
+      <w:r>
+        <w:t>There are many facilities available for classes which are not relevant for unions, so some restrictions are imposed on unions, including –</w:t>
+      </w:r>
+    </w:p>
+    <w:p>
+      <w:pPr>
+        <w:pStyle w:val="ListParagraph"/>
+        <w:numPr>
+          <w:ilvl w:val="0"/>
+          <w:numId w:val="7"/>
+        </w:numPr>
+        <w:spacing w:line="276" w:lineRule="auto"/>
+        <w:jc w:val="both"/>
+        <w:rPr>
+          <w:b/>
+          <w:bCs/>
+        </w:rPr>
+      </w:pPr>
+      <w:r>
+        <w:t>Cannot have virtual functions.</w:t>
+      </w:r>
+    </w:p>
+    <w:p>
+      <w:pPr>
+        <w:pStyle w:val="ListParagraph"/>
+        <w:numPr>
+          <w:ilvl w:val="0"/>
+          <w:numId w:val="7"/>
+        </w:numPr>
+        <w:spacing w:line="276" w:lineRule="auto"/>
+        <w:jc w:val="both"/>
+        <w:rPr>
+          <w:b/>
+          <w:bCs/>
+        </w:rPr>
+      </w:pPr>
+      <w:r>
+        <w:t>Cannot have members of reference type.</w:t>
+      </w:r>
+    </w:p>
+    <w:p>
+      <w:pPr>
+        <w:pStyle w:val="ListParagraph"/>
+        <w:numPr>
+          <w:ilvl w:val="0"/>
+          <w:numId w:val="7"/>
+        </w:numPr>
+        <w:spacing w:line="276" w:lineRule="auto"/>
+        <w:jc w:val="both"/>
+        <w:rPr>
+          <w:b/>
+          <w:bCs/>
+        </w:rPr>
+      </w:pPr>
+      <w:r>
+        <w:t>Cannot have base classes.</w:t>
+      </w:r>
+    </w:p>
+    <w:p>
+      <w:pPr>
+        <w:pStyle w:val="ListParagraph"/>
+        <w:numPr>
+          <w:ilvl w:val="0"/>
+          <w:numId w:val="7"/>
+        </w:numPr>
+        <w:spacing w:line="276" w:lineRule="auto"/>
+        <w:jc w:val="both"/>
+        <w:rPr>
+          <w:b/>
+          <w:bCs/>
+        </w:rPr>
+      </w:pPr>
+      <w:r>
+        <w:t>If a union has a member with a user-defined constructor/destructor, copy/move operations, then that special function is deleted for this union.</w:t>
+      </w:r>
+    </w:p>
+    <w:p>
+      <w:pPr>
+        <w:pStyle w:val="ListParagraph"/>
+        <w:numPr>
+          <w:ilvl w:val="0"/>
+          <w:numId w:val="7"/>
+        </w:numPr>
+        <w:spacing w:line="276" w:lineRule="auto"/>
+        <w:jc w:val="both"/>
+        <w:rPr>
+          <w:b/>
+          <w:bCs/>
+        </w:rPr>
+      </w:pPr>
+      <w:r>
+        <w:t>At most, one member of a union can have in-class initialiser.</w:t>
+      </w:r>
+    </w:p>
+    <w:p>
+      <w:pPr>
+        <w:pStyle w:val="ListParagraph"/>
+        <w:numPr>
+          <w:ilvl w:val="0"/>
+          <w:numId w:val="7"/>
+        </w:numPr>
+        <w:spacing w:line="276" w:lineRule="auto"/>
+        <w:jc w:val="both"/>
+        <w:rPr>
+          <w:b/>
+          <w:bCs/>
+        </w:rPr>
+      </w:pPr>
+      <w:r>
+        <w:t>Cannot be used as a base class.</w:t>
+      </w:r>
+    </w:p>
+    <w:p>
+      <w:pPr>
+        <w:jc w:val="both"/>
+        <w:rPr>
+          <w:b/>
+          <w:bCs/>
+        </w:rPr>
+      </w:pPr>
+    </w:p>
+    <w:p>
+      <w:pPr>
+        <w:jc w:val="both"/>
+        <w:rPr>
+          <w:b/>
+          <w:bCs/>
+        </w:rPr>
+      </w:pPr>
+    </w:p>
+    <w:p>
+      <w:pPr>
+        <w:jc w:val="both"/>
+        <w:rPr>
+          <w:b/>
+          <w:bCs/>
+        </w:rPr>
+      </w:pPr>
+    </w:p>
+    <w:p>
+      <w:pPr>
+        <w:jc w:val="both"/>
+        <w:rPr>
+          <w:b/>
+          <w:bCs/>
+        </w:rPr>
+      </w:pPr>
+    </w:p>
+    <w:p>
+      <w:pPr>
         <w:jc w:val="both"/>
         <w:rPr>
           <w:b/>
@@ -2354,6 +2712,54 @@
   </w:num>
   <w:num w:numId="5" w16cid:durableId="164757579">
     <w:abstractNumId w:val="3"/>
+  </w:num>
+  <w:num w:numId="6" w16cid:durableId="142627020">
+    <w:abstractNumId w:val="1"/>
+    <w:lvlOverride w:ilvl="0"/>
+    <w:lvlOverride w:ilvl="1"/>
+    <w:lvlOverride w:ilvl="2"/>
+    <w:lvlOverride w:ilvl="3"/>
+    <w:lvlOverride w:ilvl="4"/>
+    <w:lvlOverride w:ilvl="5"/>
+    <w:lvlOverride w:ilvl="6"/>
+    <w:lvlOverride w:ilvl="7"/>
+    <w:lvlOverride w:ilvl="8"/>
+  </w:num>
+  <w:num w:numId="7" w16cid:durableId="998075356">
+    <w:abstractNumId w:val="4"/>
+    <w:lvlOverride w:ilvl="0"/>
+    <w:lvlOverride w:ilvl="1"/>
+    <w:lvlOverride w:ilvl="2"/>
+    <w:lvlOverride w:ilvl="3"/>
+    <w:lvlOverride w:ilvl="4"/>
+    <w:lvlOverride w:ilvl="5"/>
+    <w:lvlOverride w:ilvl="6"/>
+    <w:lvlOverride w:ilvl="7"/>
+    <w:lvlOverride w:ilvl="8"/>
+  </w:num>
+  <w:num w:numId="8" w16cid:durableId="840849034">
+    <w:abstractNumId w:val="2"/>
+    <w:lvlOverride w:ilvl="0"/>
+    <w:lvlOverride w:ilvl="1"/>
+    <w:lvlOverride w:ilvl="2"/>
+    <w:lvlOverride w:ilvl="3"/>
+    <w:lvlOverride w:ilvl="4"/>
+    <w:lvlOverride w:ilvl="5"/>
+    <w:lvlOverride w:ilvl="6"/>
+    <w:lvlOverride w:ilvl="7"/>
+    <w:lvlOverride w:ilvl="8"/>
+  </w:num>
+  <w:num w:numId="9" w16cid:durableId="903878186">
+    <w:abstractNumId w:val="3"/>
+    <w:lvlOverride w:ilvl="0"/>
+    <w:lvlOverride w:ilvl="1"/>
+    <w:lvlOverride w:ilvl="2"/>
+    <w:lvlOverride w:ilvl="3"/>
+    <w:lvlOverride w:ilvl="4"/>
+    <w:lvlOverride w:ilvl="5"/>
+    <w:lvlOverride w:ilvl="6"/>
+    <w:lvlOverride w:ilvl="7"/>
+    <w:lvlOverride w:ilvl="8"/>
   </w:num>
 </w:numbering>
 </file>

</xml_diff>

<commit_message>
Add notes on enumeration and enum class.
</commit_message>
<xml_diff>
--- a/C++ Programming Language/8 Structures, Unions, and Enumerations.docx
+++ b/C++ Programming Language/8 Structures, Unions, and Enumerations.docx
@@ -394,7 +394,15 @@
         </w:numPr>
       </w:pPr>
       <w:r>
-        <w:t>By the use of a reference and . (dot) operator.</w:t>
+        <w:t xml:space="preserve">By the use of a reference </w:t>
+      </w:r>
+      <w:proofErr w:type="gramStart"/>
+      <w:r>
+        <w:t>and .</w:t>
+      </w:r>
+      <w:proofErr w:type="gramEnd"/>
+      <w:r>
+        <w:t xml:space="preserve"> (dot) operator.</w:t>
       </w:r>
     </w:p>
     <w:p>
@@ -2111,6 +2119,448 @@
           <w:bCs/>
         </w:rPr>
       </w:pPr>
+    </w:p>
+    <w:p>
+      <w:pPr>
+        <w:pStyle w:val="ListParagraph"/>
+        <w:numPr>
+          <w:ilvl w:val="0"/>
+          <w:numId w:val="8"/>
+        </w:numPr>
+        <w:spacing w:line="276" w:lineRule="auto"/>
+        <w:jc w:val="both"/>
+        <w:rPr>
+          <w:b/>
+          <w:bCs/>
+        </w:rPr>
+      </w:pPr>
+      <w:r>
+        <w:rPr>
+          <w:b/>
+          <w:bCs/>
+        </w:rPr>
+        <w:t xml:space="preserve">Enumeration: </w:t>
+      </w:r>
+      <w:r>
+        <w:t>A type that can hold a set of integer values specified by the user. Some of enumeration’s possible values are named and are called enumerators.</w:t>
+      </w:r>
+    </w:p>
+    <w:p>
+      <w:pPr>
+        <w:pStyle w:val="ListParagraph"/>
+        <w:ind w:left="360"/>
+        <w:jc w:val="both"/>
+        <w:rPr>
+          <w:b/>
+          <w:bCs/>
+        </w:rPr>
+      </w:pPr>
+      <w:r>
+        <w:rPr>
+          <w:b/>
+          <w:noProof/>
+        </w:rPr>
+        <w:drawing>
+          <wp:inline distT="0" distB="0" distL="0" distR="0" wp14:anchorId="71F38FC2" wp14:editId="27DEE8AF">
+            <wp:extent cx="2687955" cy="228600"/>
+            <wp:effectExtent l="0" t="0" r="0" b="0"/>
+            <wp:docPr id="1210071125" name="Picture 3"/>
+            <wp:cNvGraphicFramePr>
+              <a:graphicFrameLocks xmlns:a="http://schemas.openxmlformats.org/drawingml/2006/main" noChangeAspect="1"/>
+            </wp:cNvGraphicFramePr>
+            <a:graphic xmlns:a="http://schemas.openxmlformats.org/drawingml/2006/main">
+              <a:graphicData uri="http://schemas.openxmlformats.org/drawingml/2006/picture">
+                <pic:pic xmlns:pic="http://schemas.openxmlformats.org/drawingml/2006/picture">
+                  <pic:nvPicPr>
+                    <pic:cNvPr id="0" name="Picture 2"/>
+                    <pic:cNvPicPr>
+                      <a:picLocks noChangeAspect="1" noChangeArrowheads="1"/>
+                    </pic:cNvPicPr>
+                  </pic:nvPicPr>
+                  <pic:blipFill>
+                    <a:blip r:embed="rId23">
+                      <a:extLst>
+                        <a:ext uri="{28A0092B-C50C-407E-A947-70E740481C1C}">
+                          <a14:useLocalDpi xmlns:a14="http://schemas.microsoft.com/office/drawing/2010/main" val="0"/>
+                        </a:ext>
+                      </a:extLst>
+                    </a:blip>
+                    <a:srcRect/>
+                    <a:stretch>
+                      <a:fillRect/>
+                    </a:stretch>
+                  </pic:blipFill>
+                  <pic:spPr bwMode="auto">
+                    <a:xfrm>
+                      <a:off x="0" y="0"/>
+                      <a:ext cx="2687955" cy="228600"/>
+                    </a:xfrm>
+                    <a:prstGeom prst="rect">
+                      <a:avLst/>
+                    </a:prstGeom>
+                    <a:noFill/>
+                    <a:ln>
+                      <a:noFill/>
+                    </a:ln>
+                  </pic:spPr>
+                </pic:pic>
+              </a:graphicData>
+            </a:graphic>
+          </wp:inline>
+        </w:drawing>
+      </w:r>
+    </w:p>
+    <w:p>
+      <w:pPr>
+        <w:pStyle w:val="ListParagraph"/>
+        <w:numPr>
+          <w:ilvl w:val="0"/>
+          <w:numId w:val="8"/>
+        </w:numPr>
+        <w:spacing w:line="276" w:lineRule="auto"/>
+        <w:jc w:val="both"/>
+        <w:rPr>
+          <w:b/>
+          <w:bCs/>
+        </w:rPr>
+      </w:pPr>
+      <w:r>
+        <w:t>There are two types of enumerations –</w:t>
+      </w:r>
+    </w:p>
+    <w:p>
+      <w:pPr>
+        <w:pStyle w:val="ListParagraph"/>
+        <w:numPr>
+          <w:ilvl w:val="0"/>
+          <w:numId w:val="9"/>
+        </w:numPr>
+        <w:spacing w:line="276" w:lineRule="auto"/>
+        <w:jc w:val="both"/>
+        <w:rPr>
+          <w:b/>
+          <w:bCs/>
+        </w:rPr>
+      </w:pPr>
+      <w:r>
+        <w:rPr>
+          <w:b/>
+          <w:bCs/>
+        </w:rPr>
+        <w:t xml:space="preserve">Enum class: </w:t>
+      </w:r>
+      <w:r>
+        <w:t xml:space="preserve">Enumerator names are local to the </w:t>
+      </w:r>
+      <w:proofErr w:type="spellStart"/>
+      <w:r>
+        <w:t>enum</w:t>
+      </w:r>
+      <w:proofErr w:type="spellEnd"/>
+      <w:r>
+        <w:t xml:space="preserve"> and their values do not implicitly convert to other types.</w:t>
+      </w:r>
+    </w:p>
+    <w:p>
+      <w:pPr>
+        <w:pStyle w:val="ListParagraph"/>
+        <w:numPr>
+          <w:ilvl w:val="0"/>
+          <w:numId w:val="9"/>
+        </w:numPr>
+        <w:spacing w:line="276" w:lineRule="auto"/>
+        <w:jc w:val="both"/>
+        <w:rPr>
+          <w:b/>
+          <w:bCs/>
+        </w:rPr>
+      </w:pPr>
+      <w:r>
+        <w:rPr>
+          <w:b/>
+          <w:bCs/>
+        </w:rPr>
+        <w:t>Enum:</w:t>
+      </w:r>
+      <w:r>
+        <w:t xml:space="preserve"> Enumerator names are in the same scope as the </w:t>
+      </w:r>
+      <w:proofErr w:type="spellStart"/>
+      <w:r>
+        <w:t>enum</w:t>
+      </w:r>
+      <w:proofErr w:type="spellEnd"/>
+      <w:r>
+        <w:t xml:space="preserve"> and their values implicitly converted to integers.</w:t>
+      </w:r>
+    </w:p>
+    <w:p>
+      <w:pPr>
+        <w:pStyle w:val="ListParagraph"/>
+        <w:numPr>
+          <w:ilvl w:val="0"/>
+          <w:numId w:val="8"/>
+        </w:numPr>
+        <w:spacing w:line="276" w:lineRule="auto"/>
+        <w:jc w:val="both"/>
+        <w:rPr>
+          <w:b/>
+          <w:bCs/>
+        </w:rPr>
+      </w:pPr>
+      <w:r>
+        <w:t xml:space="preserve">In general, </w:t>
+      </w:r>
+      <w:proofErr w:type="spellStart"/>
+      <w:r>
+        <w:t>enum</w:t>
+      </w:r>
+      <w:proofErr w:type="spellEnd"/>
+      <w:r>
+        <w:t xml:space="preserve"> classes cause fewer surprises.</w:t>
+      </w:r>
+    </w:p>
+    <w:p>
+      <w:pPr>
+        <w:pStyle w:val="ListParagraph"/>
+        <w:numPr>
+          <w:ilvl w:val="0"/>
+          <w:numId w:val="8"/>
+        </w:numPr>
+        <w:spacing w:line="276" w:lineRule="auto"/>
+        <w:jc w:val="both"/>
+        <w:rPr>
+          <w:b/>
+          <w:bCs/>
+        </w:rPr>
+      </w:pPr>
+      <w:r>
+        <w:rPr>
+          <w:b/>
+          <w:bCs/>
+        </w:rPr>
+        <w:t xml:space="preserve">Enum class: </w:t>
+      </w:r>
+      <w:r>
+        <w:t xml:space="preserve"> It is a scoped and strongly typed enumeration.</w:t>
+      </w:r>
+    </w:p>
+    <w:p>
+      <w:pPr>
+        <w:pStyle w:val="ListParagraph"/>
+        <w:ind w:left="360"/>
+        <w:jc w:val="both"/>
+        <w:rPr>
+          <w:b/>
+          <w:bCs/>
+        </w:rPr>
+      </w:pPr>
+      <w:r>
+        <w:rPr>
+          <w:b/>
+          <w:noProof/>
+        </w:rPr>
+        <w:drawing>
+          <wp:inline distT="0" distB="0" distL="0" distR="0" wp14:anchorId="2D9147EF" wp14:editId="398164CE">
+            <wp:extent cx="4613275" cy="2639060"/>
+            <wp:effectExtent l="0" t="0" r="0" b="8890"/>
+            <wp:docPr id="1564362380" name="Picture 2" descr="A white background with blue text&#10;&#10;Description automatically generated"/>
+            <wp:cNvGraphicFramePr>
+              <a:graphicFrameLocks xmlns:a="http://schemas.openxmlformats.org/drawingml/2006/main" noChangeAspect="1"/>
+            </wp:cNvGraphicFramePr>
+            <a:graphic xmlns:a="http://schemas.openxmlformats.org/drawingml/2006/main">
+              <a:graphicData uri="http://schemas.openxmlformats.org/drawingml/2006/picture">
+                <pic:pic xmlns:pic="http://schemas.openxmlformats.org/drawingml/2006/picture">
+                  <pic:nvPicPr>
+                    <pic:cNvPr id="1564362380" name="Picture 2" descr="A white background with blue text&#10;&#10;Description automatically generated"/>
+                    <pic:cNvPicPr>
+                      <a:picLocks noChangeAspect="1" noChangeArrowheads="1"/>
+                    </pic:cNvPicPr>
+                  </pic:nvPicPr>
+                  <pic:blipFill>
+                    <a:blip r:embed="rId24">
+                      <a:extLst>
+                        <a:ext uri="{28A0092B-C50C-407E-A947-70E740481C1C}">
+                          <a14:useLocalDpi xmlns:a14="http://schemas.microsoft.com/office/drawing/2010/main" val="0"/>
+                        </a:ext>
+                      </a:extLst>
+                    </a:blip>
+                    <a:srcRect/>
+                    <a:stretch>
+                      <a:fillRect/>
+                    </a:stretch>
+                  </pic:blipFill>
+                  <pic:spPr bwMode="auto">
+                    <a:xfrm>
+                      <a:off x="0" y="0"/>
+                      <a:ext cx="4613275" cy="2639060"/>
+                    </a:xfrm>
+                    <a:prstGeom prst="rect">
+                      <a:avLst/>
+                    </a:prstGeom>
+                    <a:noFill/>
+                    <a:ln>
+                      <a:noFill/>
+                    </a:ln>
+                  </pic:spPr>
+                </pic:pic>
+              </a:graphicData>
+            </a:graphic>
+          </wp:inline>
+        </w:drawing>
+      </w:r>
+    </w:p>
+    <w:p>
+      <w:pPr>
+        <w:pStyle w:val="ListParagraph"/>
+        <w:numPr>
+          <w:ilvl w:val="0"/>
+          <w:numId w:val="8"/>
+        </w:numPr>
+        <w:spacing w:line="276" w:lineRule="auto"/>
+        <w:jc w:val="both"/>
+        <w:rPr>
+          <w:b/>
+          <w:bCs/>
+        </w:rPr>
+      </w:pPr>
+      <w:r>
+        <w:t xml:space="preserve">Enumerator values of </w:t>
+      </w:r>
+      <w:proofErr w:type="spellStart"/>
+      <w:r>
+        <w:t>enum</w:t>
+      </w:r>
+      <w:proofErr w:type="spellEnd"/>
+      <w:r>
+        <w:t xml:space="preserve"> classes can be explicitly converted.</w:t>
+      </w:r>
+    </w:p>
+    <w:p>
+      <w:pPr>
+        <w:pStyle w:val="ListParagraph"/>
+        <w:ind w:left="360"/>
+        <w:jc w:val="both"/>
+        <w:rPr>
+          <w:b/>
+          <w:bCs/>
+        </w:rPr>
+      </w:pPr>
+      <w:r>
+        <w:rPr>
+          <w:b/>
+          <w:noProof/>
+        </w:rPr>
+        <w:lastRenderedPageBreak/>
+        <w:drawing>
+          <wp:inline distT="0" distB="0" distL="0" distR="0" wp14:anchorId="34050987" wp14:editId="404B5FF4">
+            <wp:extent cx="2653030" cy="748030"/>
+            <wp:effectExtent l="0" t="0" r="0" b="0"/>
+            <wp:docPr id="149901176" name="Picture 1" descr="A group of blue text"/>
+            <wp:cNvGraphicFramePr>
+              <a:graphicFrameLocks xmlns:a="http://schemas.openxmlformats.org/drawingml/2006/main" noChangeAspect="1"/>
+            </wp:cNvGraphicFramePr>
+            <a:graphic xmlns:a="http://schemas.openxmlformats.org/drawingml/2006/main">
+              <a:graphicData uri="http://schemas.openxmlformats.org/drawingml/2006/picture">
+                <pic:pic xmlns:pic="http://schemas.openxmlformats.org/drawingml/2006/picture">
+                  <pic:nvPicPr>
+                    <pic:cNvPr id="0" name="Picture 1" descr="A group of blue text"/>
+                    <pic:cNvPicPr>
+                      <a:picLocks noChangeAspect="1" noChangeArrowheads="1"/>
+                    </pic:cNvPicPr>
+                  </pic:nvPicPr>
+                  <pic:blipFill>
+                    <a:blip r:embed="rId25">
+                      <a:extLst>
+                        <a:ext uri="{28A0092B-C50C-407E-A947-70E740481C1C}">
+                          <a14:useLocalDpi xmlns:a14="http://schemas.microsoft.com/office/drawing/2010/main" val="0"/>
+                        </a:ext>
+                      </a:extLst>
+                    </a:blip>
+                    <a:srcRect/>
+                    <a:stretch>
+                      <a:fillRect/>
+                    </a:stretch>
+                  </pic:blipFill>
+                  <pic:spPr bwMode="auto">
+                    <a:xfrm>
+                      <a:off x="0" y="0"/>
+                      <a:ext cx="2653030" cy="748030"/>
+                    </a:xfrm>
+                    <a:prstGeom prst="rect">
+                      <a:avLst/>
+                    </a:prstGeom>
+                    <a:noFill/>
+                    <a:ln>
+                      <a:noFill/>
+                    </a:ln>
+                  </pic:spPr>
+                </pic:pic>
+              </a:graphicData>
+            </a:graphic>
+          </wp:inline>
+        </w:drawing>
+      </w:r>
+    </w:p>
+    <w:p>
+      <w:pPr>
+        <w:pStyle w:val="ListParagraph"/>
+        <w:numPr>
+          <w:ilvl w:val="0"/>
+          <w:numId w:val="8"/>
+        </w:numPr>
+        <w:spacing w:line="276" w:lineRule="auto"/>
+        <w:jc w:val="both"/>
+        <w:rPr>
+          <w:b/>
+          <w:bCs/>
+        </w:rPr>
+      </w:pPr>
+      <w:r>
+        <w:t xml:space="preserve">The size of a </w:t>
+      </w:r>
+      <w:proofErr w:type="spellStart"/>
+      <w:r>
+        <w:t>enum</w:t>
+      </w:r>
+      <w:proofErr w:type="spellEnd"/>
+      <w:r>
+        <w:t xml:space="preserve"> class is the </w:t>
+      </w:r>
+      <w:proofErr w:type="spellStart"/>
+      <w:r>
+        <w:t>sizeof</w:t>
+      </w:r>
+      <w:proofErr w:type="spellEnd"/>
+      <w:r>
+        <w:t>() of its underlying type.</w:t>
+      </w:r>
+    </w:p>
+    <w:p>
+      <w:pPr>
+        <w:pStyle w:val="ListParagraph"/>
+        <w:numPr>
+          <w:ilvl w:val="0"/>
+          <w:numId w:val="8"/>
+        </w:numPr>
+        <w:spacing w:line="276" w:lineRule="auto"/>
+        <w:jc w:val="both"/>
+        <w:rPr>
+          <w:b/>
+          <w:bCs/>
+        </w:rPr>
+      </w:pPr>
+      <w:r>
+        <w:t xml:space="preserve">If the underlying type is not explicitly specified, the size is </w:t>
+      </w:r>
+      <w:proofErr w:type="spellStart"/>
+      <w:r>
+        <w:t>sizeof</w:t>
+      </w:r>
+      <w:proofErr w:type="spellEnd"/>
+      <w:r>
+        <w:t>(int).</w:t>
+      </w:r>
     </w:p>
     <w:p>
       <w:pPr>

</xml_diff>

<commit_message>
Add notes on plain enums, unnamed enums, advice.
</commit_message>
<xml_diff>
--- a/C++ Programming Language/8 Structures, Unions, and Enumerations.docx
+++ b/C++ Programming Language/8 Structures, Unions, and Enumerations.docx
@@ -63,21 +63,12 @@
           <w:numId w:val="2"/>
         </w:numPr>
       </w:pPr>
-      <w:proofErr w:type="spellStart"/>
-      <w:r>
-        <w:rPr>
-          <w:b/>
-          <w:bCs/>
-        </w:rPr>
-        <w:t>enum</w:t>
-      </w:r>
-      <w:proofErr w:type="spellEnd"/>
-      <w:r>
-        <w:rPr>
-          <w:b/>
-          <w:bCs/>
-        </w:rPr>
-        <w:t>:</w:t>
+      <w:r>
+        <w:rPr>
+          <w:b/>
+          <w:bCs/>
+        </w:rPr>
+        <w:t>enum:</w:t>
       </w:r>
       <w:r>
         <w:t xml:space="preserve"> A type with a set of named constants called enumerators.</w:t>
@@ -91,32 +82,15 @@
           <w:numId w:val="2"/>
         </w:numPr>
       </w:pPr>
-      <w:proofErr w:type="spellStart"/>
-      <w:r>
-        <w:rPr>
-          <w:b/>
-          <w:bCs/>
-        </w:rPr>
-        <w:t>enum</w:t>
-      </w:r>
-      <w:proofErr w:type="spellEnd"/>
-      <w:r>
-        <w:rPr>
-          <w:b/>
-          <w:bCs/>
-        </w:rPr>
-        <w:t xml:space="preserve"> class:</w:t>
-      </w:r>
-      <w:r>
-        <w:t xml:space="preserve"> An </w:t>
-      </w:r>
-      <w:proofErr w:type="spellStart"/>
-      <w:r>
-        <w:t>enum</w:t>
-      </w:r>
-      <w:proofErr w:type="spellEnd"/>
-      <w:r>
-        <w:t xml:space="preserve"> where the enumerators are within the scope of the enumeration and no implicit conversions to other types are provided.</w:t>
+      <w:r>
+        <w:rPr>
+          <w:b/>
+          <w:bCs/>
+        </w:rPr>
+        <w:t>enum class:</w:t>
+      </w:r>
+      <w:r>
+        <w:t xml:space="preserve"> An enum where the enumerators are within the scope of the enumeration and no implicit conversions to other types are provided.</w:t>
       </w:r>
     </w:p>
     <w:p/>
@@ -205,15 +179,7 @@
         </w:numPr>
       </w:pPr>
       <w:r>
-        <w:t xml:space="preserve">By the use of </w:t>
-      </w:r>
-      <w:proofErr w:type="gramStart"/>
-      <w:r>
-        <w:t>a .</w:t>
-      </w:r>
-      <w:proofErr w:type="gramEnd"/>
-      <w:r>
-        <w:t xml:space="preserve"> (dot) operator.</w:t>
+        <w:t>By the use of a . (dot) operator.</w:t>
       </w:r>
     </w:p>
     <w:p>
@@ -269,13 +235,8 @@
           <w:numId w:val="3"/>
         </w:numPr>
       </w:pPr>
-      <w:proofErr w:type="gramStart"/>
-      <w:r>
-        <w:t>By the use of</w:t>
-      </w:r>
-      <w:proofErr w:type="gramEnd"/>
-      <w:r>
-        <w:t xml:space="preserve"> {} to initialise only.</w:t>
+      <w:r>
+        <w:t>By the use of {} to initialise only.</w:t>
       </w:r>
     </w:p>
     <w:p>
@@ -331,13 +292,8 @@
           <w:numId w:val="3"/>
         </w:numPr>
       </w:pPr>
-      <w:proofErr w:type="gramStart"/>
-      <w:r>
-        <w:t>By the use of</w:t>
-      </w:r>
-      <w:proofErr w:type="gramEnd"/>
-      <w:r>
-        <w:t xml:space="preserve"> -&gt; (pointer).</w:t>
+      <w:r>
+        <w:t>By the use of -&gt; (pointer).</w:t>
       </w:r>
     </w:p>
     <w:p>
@@ -394,15 +350,7 @@
         </w:numPr>
       </w:pPr>
       <w:r>
-        <w:t xml:space="preserve">By the use of a reference </w:t>
-      </w:r>
-      <w:proofErr w:type="gramStart"/>
-      <w:r>
-        <w:t>and .</w:t>
-      </w:r>
-      <w:proofErr w:type="gramEnd"/>
-      <w:r>
-        <w:t xml:space="preserve"> (dot) operator.</w:t>
+        <w:t>By the use of a reference and . (dot) operator.</w:t>
       </w:r>
     </w:p>
     <w:p>
@@ -1373,15 +1321,7 @@
         </w:rPr>
       </w:pPr>
       <w:r>
-        <w:t>Copying a 100-element array using 100 calls of a copy constructor is unlikely to be as fast as calling std::</w:t>
-      </w:r>
-      <w:proofErr w:type="spellStart"/>
-      <w:r>
-        <w:t>memcpy</w:t>
-      </w:r>
-      <w:proofErr w:type="spellEnd"/>
-      <w:r>
-        <w:t>, which typically uses block-move machine instruction.</w:t>
+        <w:t>Copying a 100-element array using 100 calls of a copy constructor is unlikely to be as fast as calling std::memcpy, which typically uses block-move machine instruction.</w:t>
       </w:r>
     </w:p>
     <w:p>
@@ -1451,15 +1391,7 @@
         </w:rPr>
       </w:pPr>
       <w:r>
-        <w:t xml:space="preserve">The best thing about </w:t>
-      </w:r>
-      <w:proofErr w:type="spellStart"/>
-      <w:r>
-        <w:t>is_pod</w:t>
-      </w:r>
-      <w:proofErr w:type="spellEnd"/>
-      <w:r>
-        <w:t>&lt;T&gt; is that it relieves us from remembering what the exact rules for a POD are.</w:t>
+        <w:t>The best thing about is_pod&lt;T&gt; is that it relieves us from remembering what the exact rules for a POD are.</w:t>
       </w:r>
     </w:p>
     <w:p>
@@ -2250,15 +2182,7 @@
         <w:t xml:space="preserve">Enum class: </w:t>
       </w:r>
       <w:r>
-        <w:t xml:space="preserve">Enumerator names are local to the </w:t>
-      </w:r>
-      <w:proofErr w:type="spellStart"/>
-      <w:r>
-        <w:t>enum</w:t>
-      </w:r>
-      <w:proofErr w:type="spellEnd"/>
-      <w:r>
-        <w:t xml:space="preserve"> and their values do not implicitly convert to other types.</w:t>
+        <w:t>Enumerator names are local to the enum and their values do not implicitly convert to other types.</w:t>
       </w:r>
     </w:p>
     <w:p>
@@ -2283,15 +2207,7 @@
         <w:t>Enum:</w:t>
       </w:r>
       <w:r>
-        <w:t xml:space="preserve"> Enumerator names are in the same scope as the </w:t>
-      </w:r>
-      <w:proofErr w:type="spellStart"/>
-      <w:r>
-        <w:t>enum</w:t>
-      </w:r>
-      <w:proofErr w:type="spellEnd"/>
-      <w:r>
-        <w:t xml:space="preserve"> and their values implicitly converted to integers.</w:t>
+        <w:t xml:space="preserve"> Enumerator names are in the same scope as the enum and their values implicitly converted to integers.</w:t>
       </w:r>
     </w:p>
     <w:p>
@@ -2309,15 +2225,7 @@
         </w:rPr>
       </w:pPr>
       <w:r>
-        <w:t xml:space="preserve">In general, </w:t>
-      </w:r>
-      <w:proofErr w:type="spellStart"/>
-      <w:r>
-        <w:t>enum</w:t>
-      </w:r>
-      <w:proofErr w:type="spellEnd"/>
-      <w:r>
-        <w:t xml:space="preserve"> classes cause fewer surprises.</w:t>
+        <w:t>In general, enum classes cause fewer surprises.</w:t>
       </w:r>
     </w:p>
     <w:p>
@@ -2425,15 +2333,7 @@
         </w:rPr>
       </w:pPr>
       <w:r>
-        <w:t xml:space="preserve">Enumerator values of </w:t>
-      </w:r>
-      <w:proofErr w:type="spellStart"/>
-      <w:r>
-        <w:t>enum</w:t>
-      </w:r>
-      <w:proofErr w:type="spellEnd"/>
-      <w:r>
-        <w:t xml:space="preserve"> classes can be explicitly converted.</w:t>
+        <w:t>Enumerator values of enum classes can be explicitly converted.</w:t>
       </w:r>
     </w:p>
     <w:p>
@@ -2517,23 +2417,7 @@
         </w:rPr>
       </w:pPr>
       <w:r>
-        <w:t xml:space="preserve">The size of a </w:t>
-      </w:r>
-      <w:proofErr w:type="spellStart"/>
-      <w:r>
-        <w:t>enum</w:t>
-      </w:r>
-      <w:proofErr w:type="spellEnd"/>
-      <w:r>
-        <w:t xml:space="preserve"> class is the </w:t>
-      </w:r>
-      <w:proofErr w:type="spellStart"/>
-      <w:r>
-        <w:t>sizeof</w:t>
-      </w:r>
-      <w:proofErr w:type="spellEnd"/>
-      <w:r>
-        <w:t>() of its underlying type.</w:t>
+        <w:t>The size of a enum class is the sizeof() of its underlying type.</w:t>
       </w:r>
     </w:p>
     <w:p>
@@ -2551,15 +2435,437 @@
         </w:rPr>
       </w:pPr>
       <w:r>
-        <w:t xml:space="preserve">If the underlying type is not explicitly specified, the size is </w:t>
-      </w:r>
-      <w:proofErr w:type="spellStart"/>
-      <w:r>
-        <w:t>sizeof</w:t>
-      </w:r>
-      <w:proofErr w:type="spellEnd"/>
-      <w:r>
-        <w:t>(int).</w:t>
+        <w:t>If the underlying type is not explicitly specified, the size is sizeof(int).</w:t>
+      </w:r>
+    </w:p>
+    <w:p>
+      <w:pPr>
+        <w:pStyle w:val="ListParagraph"/>
+        <w:numPr>
+          <w:ilvl w:val="0"/>
+          <w:numId w:val="8"/>
+        </w:numPr>
+        <w:spacing w:line="276" w:lineRule="auto"/>
+        <w:jc w:val="both"/>
+        <w:rPr>
+          <w:b/>
+          <w:bCs/>
+        </w:rPr>
+      </w:pPr>
+      <w:r>
+        <w:t xml:space="preserve">Plain </w:t>
+      </w:r>
+      <w:r>
+        <w:rPr>
+          <w:b/>
+          <w:bCs/>
+        </w:rPr>
+        <w:t xml:space="preserve">Enum: </w:t>
+      </w:r>
+      <w:r>
+        <w:t>The enumerators of a plain enum are exported into the enum’s scope and they implicitly convert the values of some integer type.</w:t>
+      </w:r>
+    </w:p>
+    <w:p>
+      <w:pPr>
+        <w:pStyle w:val="ListParagraph"/>
+        <w:spacing w:line="276" w:lineRule="auto"/>
+        <w:ind w:left="360"/>
+        <w:jc w:val="both"/>
+        <w:rPr>
+          <w:b/>
+          <w:bCs/>
+        </w:rPr>
+      </w:pPr>
+      <w:r>
+        <w:rPr>
+          <w:b/>
+          <w:bCs/>
+        </w:rPr>
+        <w:drawing>
+          <wp:inline distT="0" distB="0" distL="0" distR="0" wp14:anchorId="341FC478" wp14:editId="1586F6E4">
+            <wp:extent cx="4128655" cy="444610"/>
+            <wp:effectExtent l="0" t="0" r="5715" b="0"/>
+            <wp:docPr id="1377934317" name="Picture 1"/>
+            <wp:cNvGraphicFramePr>
+              <a:graphicFrameLocks xmlns:a="http://schemas.openxmlformats.org/drawingml/2006/main" noChangeAspect="1"/>
+            </wp:cNvGraphicFramePr>
+            <a:graphic xmlns:a="http://schemas.openxmlformats.org/drawingml/2006/main">
+              <a:graphicData uri="http://schemas.openxmlformats.org/drawingml/2006/picture">
+                <pic:pic xmlns:pic="http://schemas.openxmlformats.org/drawingml/2006/picture">
+                  <pic:nvPicPr>
+                    <pic:cNvPr id="1377934317" name=""/>
+                    <pic:cNvPicPr/>
+                  </pic:nvPicPr>
+                  <pic:blipFill>
+                    <a:blip r:embed="rId26"/>
+                    <a:stretch>
+                      <a:fillRect/>
+                    </a:stretch>
+                  </pic:blipFill>
+                  <pic:spPr>
+                    <a:xfrm>
+                      <a:off x="0" y="0"/>
+                      <a:ext cx="4198252" cy="452105"/>
+                    </a:xfrm>
+                    <a:prstGeom prst="rect">
+                      <a:avLst/>
+                    </a:prstGeom>
+                  </pic:spPr>
+                </pic:pic>
+              </a:graphicData>
+            </a:graphic>
+          </wp:inline>
+        </w:drawing>
+      </w:r>
+    </w:p>
+    <w:p>
+      <w:pPr>
+        <w:pStyle w:val="ListParagraph"/>
+        <w:spacing w:line="276" w:lineRule="auto"/>
+        <w:ind w:left="360"/>
+        <w:jc w:val="both"/>
+        <w:rPr>
+          <w:b/>
+          <w:bCs/>
+        </w:rPr>
+      </w:pPr>
+      <w:r>
+        <w:rPr>
+          <w:b/>
+          <w:bCs/>
+        </w:rPr>
+        <w:drawing>
+          <wp:inline distT="0" distB="0" distL="0" distR="0" wp14:anchorId="0A85458E" wp14:editId="01EAFAEE">
+            <wp:extent cx="5223164" cy="1051461"/>
+            <wp:effectExtent l="0" t="0" r="0" b="0"/>
+            <wp:docPr id="1501464157" name="Picture 1"/>
+            <wp:cNvGraphicFramePr>
+              <a:graphicFrameLocks xmlns:a="http://schemas.openxmlformats.org/drawingml/2006/main" noChangeAspect="1"/>
+            </wp:cNvGraphicFramePr>
+            <a:graphic xmlns:a="http://schemas.openxmlformats.org/drawingml/2006/main">
+              <a:graphicData uri="http://schemas.openxmlformats.org/drawingml/2006/picture">
+                <pic:pic xmlns:pic="http://schemas.openxmlformats.org/drawingml/2006/picture">
+                  <pic:nvPicPr>
+                    <pic:cNvPr id="1501464157" name=""/>
+                    <pic:cNvPicPr/>
+                  </pic:nvPicPr>
+                  <pic:blipFill>
+                    <a:blip r:embed="rId27"/>
+                    <a:stretch>
+                      <a:fillRect/>
+                    </a:stretch>
+                  </pic:blipFill>
+                  <pic:spPr>
+                    <a:xfrm>
+                      <a:off x="0" y="0"/>
+                      <a:ext cx="5256275" cy="1058126"/>
+                    </a:xfrm>
+                    <a:prstGeom prst="rect">
+                      <a:avLst/>
+                    </a:prstGeom>
+                  </pic:spPr>
+                </pic:pic>
+              </a:graphicData>
+            </a:graphic>
+          </wp:inline>
+        </w:drawing>
+      </w:r>
+    </w:p>
+    <w:p>
+      <w:pPr>
+        <w:pStyle w:val="ListParagraph"/>
+        <w:numPr>
+          <w:ilvl w:val="0"/>
+          <w:numId w:val="8"/>
+        </w:numPr>
+        <w:spacing w:line="276" w:lineRule="auto"/>
+        <w:jc w:val="both"/>
+        <w:rPr>
+          <w:b/>
+          <w:bCs/>
+        </w:rPr>
+      </w:pPr>
+      <w:r>
+        <w:t>The compiler accepts x==red, which is almost certainly a bug!</w:t>
+      </w:r>
+    </w:p>
+    <w:p>
+      <w:pPr>
+        <w:pStyle w:val="ListParagraph"/>
+        <w:numPr>
+          <w:ilvl w:val="0"/>
+          <w:numId w:val="8"/>
+        </w:numPr>
+        <w:spacing w:line="276" w:lineRule="auto"/>
+        <w:jc w:val="both"/>
+        <w:rPr>
+          <w:b/>
+          <w:bCs/>
+        </w:rPr>
+      </w:pPr>
+      <w:r>
+        <w:rPr>
+          <w:b/>
+          <w:bCs/>
+        </w:rPr>
+        <w:t xml:space="preserve">Unnamed enum: </w:t>
+      </w:r>
+      <w:r>
+        <w:t>A plain enum can be unnamed.</w:t>
+      </w:r>
+    </w:p>
+    <w:p>
+      <w:pPr>
+        <w:pStyle w:val="ListParagraph"/>
+        <w:spacing w:line="276" w:lineRule="auto"/>
+        <w:ind w:left="360"/>
+        <w:jc w:val="both"/>
+        <w:rPr>
+          <w:b/>
+          <w:bCs/>
+        </w:rPr>
+      </w:pPr>
+      <w:r>
+        <w:rPr>
+          <w:b/>
+          <w:bCs/>
+        </w:rPr>
+        <w:drawing>
+          <wp:inline distT="0" distB="0" distL="0" distR="0" wp14:anchorId="7E385DF5" wp14:editId="1836FB7D">
+            <wp:extent cx="3664527" cy="213554"/>
+            <wp:effectExtent l="0" t="0" r="0" b="0"/>
+            <wp:docPr id="1292607191" name="Picture 1"/>
+            <wp:cNvGraphicFramePr>
+              <a:graphicFrameLocks xmlns:a="http://schemas.openxmlformats.org/drawingml/2006/main" noChangeAspect="1"/>
+            </wp:cNvGraphicFramePr>
+            <a:graphic xmlns:a="http://schemas.openxmlformats.org/drawingml/2006/main">
+              <a:graphicData uri="http://schemas.openxmlformats.org/drawingml/2006/picture">
+                <pic:pic xmlns:pic="http://schemas.openxmlformats.org/drawingml/2006/picture">
+                  <pic:nvPicPr>
+                    <pic:cNvPr id="1292607191" name=""/>
+                    <pic:cNvPicPr/>
+                  </pic:nvPicPr>
+                  <pic:blipFill>
+                    <a:blip r:embed="rId28"/>
+                    <a:stretch>
+                      <a:fillRect/>
+                    </a:stretch>
+                  </pic:blipFill>
+                  <pic:spPr>
+                    <a:xfrm>
+                      <a:off x="0" y="0"/>
+                      <a:ext cx="4100488" cy="238960"/>
+                    </a:xfrm>
+                    <a:prstGeom prst="rect">
+                      <a:avLst/>
+                    </a:prstGeom>
+                  </pic:spPr>
+                </pic:pic>
+              </a:graphicData>
+            </a:graphic>
+          </wp:inline>
+        </w:drawing>
+      </w:r>
+    </w:p>
+    <w:p>
+      <w:pPr>
+        <w:pStyle w:val="ListParagraph"/>
+        <w:numPr>
+          <w:ilvl w:val="0"/>
+          <w:numId w:val="8"/>
+        </w:numPr>
+        <w:spacing w:line="276" w:lineRule="auto"/>
+        <w:jc w:val="both"/>
+        <w:rPr>
+          <w:b/>
+          <w:bCs/>
+        </w:rPr>
+      </w:pPr>
+      <w:r>
+        <w:t>We use unnamed enum when all we need is a set of variables rather than a type to use for variables.</w:t>
+      </w:r>
+    </w:p>
+    <w:p>
+      <w:pPr>
+        <w:spacing w:line="276" w:lineRule="auto"/>
+        <w:jc w:val="both"/>
+        <w:rPr>
+          <w:b/>
+          <w:bCs/>
+        </w:rPr>
+      </w:pPr>
+    </w:p>
+    <w:p>
+      <w:pPr>
+        <w:spacing w:line="276" w:lineRule="auto"/>
+        <w:jc w:val="both"/>
+        <w:rPr>
+          <w:b/>
+          <w:bCs/>
+        </w:rPr>
+      </w:pPr>
+    </w:p>
+    <w:p>
+      <w:pPr>
+        <w:spacing w:line="276" w:lineRule="auto"/>
+        <w:jc w:val="both"/>
+        <w:rPr>
+          <w:b/>
+          <w:bCs/>
+        </w:rPr>
+      </w:pPr>
+    </w:p>
+    <w:p>
+      <w:pPr>
+        <w:pStyle w:val="ListParagraph"/>
+        <w:numPr>
+          <w:ilvl w:val="0"/>
+          <w:numId w:val="8"/>
+        </w:numPr>
+        <w:spacing w:line="276" w:lineRule="auto"/>
+        <w:jc w:val="both"/>
+        <w:rPr>
+          <w:b/>
+          <w:bCs/>
+        </w:rPr>
+      </w:pPr>
+      <w:r>
+        <w:rPr>
+          <w:b/>
+          <w:bCs/>
+        </w:rPr>
+        <w:t>Advice –</w:t>
+      </w:r>
+    </w:p>
+    <w:p>
+      <w:pPr>
+        <w:pStyle w:val="ListParagraph"/>
+        <w:numPr>
+          <w:ilvl w:val="0"/>
+          <w:numId w:val="8"/>
+        </w:numPr>
+        <w:spacing w:line="276" w:lineRule="auto"/>
+        <w:jc w:val="both"/>
+        <w:rPr>
+          <w:b/>
+          <w:bCs/>
+        </w:rPr>
+      </w:pPr>
+      <w:r>
+        <w:t>When compactness of data is important, lay out structure data members with larger members before smaller ones.</w:t>
+      </w:r>
+    </w:p>
+    <w:p>
+      <w:pPr>
+        <w:pStyle w:val="ListParagraph"/>
+        <w:numPr>
+          <w:ilvl w:val="0"/>
+          <w:numId w:val="8"/>
+        </w:numPr>
+        <w:spacing w:line="276" w:lineRule="auto"/>
+        <w:jc w:val="both"/>
+        <w:rPr>
+          <w:b/>
+          <w:bCs/>
+        </w:rPr>
+      </w:pPr>
+      <w:r>
+        <w:t>Use bit fields to represent hardware-imposed data layouts.</w:t>
+      </w:r>
+    </w:p>
+    <w:p>
+      <w:pPr>
+        <w:pStyle w:val="ListParagraph"/>
+        <w:numPr>
+          <w:ilvl w:val="0"/>
+          <w:numId w:val="8"/>
+        </w:numPr>
+        <w:spacing w:line="276" w:lineRule="auto"/>
+        <w:jc w:val="both"/>
+        <w:rPr>
+          <w:b/>
+          <w:bCs/>
+        </w:rPr>
+      </w:pPr>
+      <w:r>
+        <w:t>Don’t naively try to optimise memory consumption by packing several values into a single byte.</w:t>
+      </w:r>
+    </w:p>
+    <w:p>
+      <w:pPr>
+        <w:pStyle w:val="ListParagraph"/>
+        <w:numPr>
+          <w:ilvl w:val="0"/>
+          <w:numId w:val="8"/>
+        </w:numPr>
+        <w:spacing w:line="276" w:lineRule="auto"/>
+        <w:jc w:val="both"/>
+        <w:rPr>
+          <w:b/>
+          <w:bCs/>
+        </w:rPr>
+      </w:pPr>
+      <w:r>
+        <w:t>Use unions to save space and never for type conversions.</w:t>
+      </w:r>
+    </w:p>
+    <w:p>
+      <w:pPr>
+        <w:pStyle w:val="ListParagraph"/>
+        <w:numPr>
+          <w:ilvl w:val="0"/>
+          <w:numId w:val="8"/>
+        </w:numPr>
+        <w:spacing w:line="276" w:lineRule="auto"/>
+        <w:jc w:val="both"/>
+        <w:rPr>
+          <w:b/>
+          <w:bCs/>
+        </w:rPr>
+      </w:pPr>
+      <w:r>
+        <w:t xml:space="preserve">Use enumerations to represent </w:t>
+      </w:r>
+      <w:r>
+        <w:tab/>
+        <w:t>sets of named constants.</w:t>
+      </w:r>
+    </w:p>
+    <w:p>
+      <w:pPr>
+        <w:pStyle w:val="ListParagraph"/>
+        <w:numPr>
+          <w:ilvl w:val="0"/>
+          <w:numId w:val="8"/>
+        </w:numPr>
+        <w:spacing w:line="276" w:lineRule="auto"/>
+        <w:jc w:val="both"/>
+        <w:rPr>
+          <w:b/>
+          <w:bCs/>
+        </w:rPr>
+      </w:pPr>
+      <w:r>
+        <w:t>Prefer class enums over plain enums to minimise surprises.</w:t>
+      </w:r>
+    </w:p>
+    <w:p>
+      <w:pPr>
+        <w:pStyle w:val="ListParagraph"/>
+        <w:numPr>
+          <w:ilvl w:val="0"/>
+          <w:numId w:val="8"/>
+        </w:numPr>
+        <w:spacing w:line="276" w:lineRule="auto"/>
+        <w:jc w:val="both"/>
+        <w:rPr>
+          <w:b/>
+          <w:bCs/>
+        </w:rPr>
+      </w:pPr>
+      <w:r>
+        <w:t>Define operations on enumerations for safe and simple use.</w:t>
       </w:r>
     </w:p>
     <w:p>
@@ -2812,7 +3118,7 @@
   <w:abstractNum w:abstractNumId="2" w15:restartNumberingAfterBreak="0">
     <w:nsid w:val="3A811D40"/>
     <w:multiLevelType w:val="hybridMultilevel"/>
-    <w:tmpl w:val="E8DAB302"/>
+    <w:tmpl w:val="E95624D8"/>
     <w:lvl w:ilvl="0" w:tplc="40090001">
       <w:start w:val="1"/>
       <w:numFmt w:val="bullet"/>
@@ -3165,51 +3471,15 @@
   </w:num>
   <w:num w:numId="6" w16cid:durableId="142627020">
     <w:abstractNumId w:val="1"/>
-    <w:lvlOverride w:ilvl="0"/>
-    <w:lvlOverride w:ilvl="1"/>
-    <w:lvlOverride w:ilvl="2"/>
-    <w:lvlOverride w:ilvl="3"/>
-    <w:lvlOverride w:ilvl="4"/>
-    <w:lvlOverride w:ilvl="5"/>
-    <w:lvlOverride w:ilvl="6"/>
-    <w:lvlOverride w:ilvl="7"/>
-    <w:lvlOverride w:ilvl="8"/>
   </w:num>
   <w:num w:numId="7" w16cid:durableId="998075356">
     <w:abstractNumId w:val="4"/>
-    <w:lvlOverride w:ilvl="0"/>
-    <w:lvlOverride w:ilvl="1"/>
-    <w:lvlOverride w:ilvl="2"/>
-    <w:lvlOverride w:ilvl="3"/>
-    <w:lvlOverride w:ilvl="4"/>
-    <w:lvlOverride w:ilvl="5"/>
-    <w:lvlOverride w:ilvl="6"/>
-    <w:lvlOverride w:ilvl="7"/>
-    <w:lvlOverride w:ilvl="8"/>
   </w:num>
   <w:num w:numId="8" w16cid:durableId="840849034">
     <w:abstractNumId w:val="2"/>
-    <w:lvlOverride w:ilvl="0"/>
-    <w:lvlOverride w:ilvl="1"/>
-    <w:lvlOverride w:ilvl="2"/>
-    <w:lvlOverride w:ilvl="3"/>
-    <w:lvlOverride w:ilvl="4"/>
-    <w:lvlOverride w:ilvl="5"/>
-    <w:lvlOverride w:ilvl="6"/>
-    <w:lvlOverride w:ilvl="7"/>
-    <w:lvlOverride w:ilvl="8"/>
   </w:num>
   <w:num w:numId="9" w16cid:durableId="903878186">
     <w:abstractNumId w:val="3"/>
-    <w:lvlOverride w:ilvl="0"/>
-    <w:lvlOverride w:ilvl="1"/>
-    <w:lvlOverride w:ilvl="2"/>
-    <w:lvlOverride w:ilvl="3"/>
-    <w:lvlOverride w:ilvl="4"/>
-    <w:lvlOverride w:ilvl="5"/>
-    <w:lvlOverride w:ilvl="6"/>
-    <w:lvlOverride w:ilvl="7"/>
-    <w:lvlOverride w:ilvl="8"/>
   </w:num>
 </w:numbering>
 </file>

</xml_diff>